<commit_message>
Added Use-case diagram.png to the project and Documentation.docx
</commit_message>
<xml_diff>
--- a/Documentation.docx
+++ b/Documentation.docx
@@ -171,17 +171,8 @@
           <w:rFonts w:ascii="Times New Roman" w:hAnsi="Times New Roman" w:cs="Times New Roman"/>
           <w:lang w:val="en-US"/>
         </w:rPr>
-        <w:t xml:space="preserve">Smith </w:t>
-      </w:r>
-      <w:proofErr w:type="spellStart"/>
-      <w:r>
-        <w:rPr>
-          <w:rFonts w:ascii="Times New Roman" w:hAnsi="Times New Roman" w:cs="Times New Roman"/>
-          <w:lang w:val="en-US"/>
-        </w:rPr>
-        <w:t>Deirbhle</w:t>
-      </w:r>
-      <w:proofErr w:type="spellEnd"/>
+        <w:t>Smith Deirbhle</w:t>
+      </w:r>
     </w:p>
     <w:p>
       <w:pPr>
@@ -192,31 +183,13 @@
           <w:lang w:val="hu-HU"/>
         </w:rPr>
       </w:pPr>
-      <w:proofErr w:type="spellStart"/>
       <w:r>
         <w:rPr>
           <w:rFonts w:ascii="Times New Roman" w:hAnsi="Times New Roman" w:cs="Times New Roman"/>
           <w:lang w:val="en-US"/>
         </w:rPr>
-        <w:t>Varga</w:t>
-      </w:r>
-      <w:proofErr w:type="spellEnd"/>
-      <w:r>
-        <w:rPr>
-          <w:rFonts w:ascii="Times New Roman" w:hAnsi="Times New Roman" w:cs="Times New Roman"/>
-          <w:lang w:val="en-US"/>
-        </w:rPr>
-        <w:t xml:space="preserve"> </w:t>
-      </w:r>
-      <w:proofErr w:type="spellStart"/>
-      <w:r>
-        <w:rPr>
-          <w:rFonts w:ascii="Times New Roman" w:hAnsi="Times New Roman" w:cs="Times New Roman"/>
-          <w:lang w:val="en-US"/>
-        </w:rPr>
-        <w:t>Zolt</w:t>
-      </w:r>
-      <w:proofErr w:type="spellEnd"/>
+        <w:t>Varga Zolt</w:t>
+      </w:r>
       <w:r>
         <w:rPr>
           <w:rFonts w:ascii="Times New Roman" w:hAnsi="Times New Roman" w:cs="Times New Roman"/>
@@ -376,6 +349,13 @@
     </w:p>
     <w:sdt>
       <w:sdtPr>
+        <w:rPr>
+          <w:rFonts w:asciiTheme="minorHAnsi" w:eastAsiaTheme="minorHAnsi" w:hAnsiTheme="minorHAnsi" w:cstheme="minorBidi"/>
+          <w:color w:val="auto"/>
+          <w:sz w:val="22"/>
+          <w:szCs w:val="22"/>
+          <w:lang w:val="en-GB"/>
+        </w:rPr>
         <w:id w:val="-307635077"/>
         <w:docPartObj>
           <w:docPartGallery w:val="Table of Contents"/>
@@ -384,14 +364,9 @@
       </w:sdtPr>
       <w:sdtEndPr>
         <w:rPr>
-          <w:rFonts w:asciiTheme="minorHAnsi" w:eastAsiaTheme="minorHAnsi" w:hAnsiTheme="minorHAnsi" w:cstheme="minorBidi"/>
           <w:b/>
           <w:bCs/>
           <w:noProof/>
-          <w:color w:val="auto"/>
-          <w:sz w:val="22"/>
-          <w:szCs w:val="22"/>
-          <w:lang w:val="en-GB"/>
         </w:rPr>
       </w:sdtEndPr>
       <w:sdtContent>
@@ -1252,6 +1227,7 @@
       <w:pPr>
         <w:spacing w:after="0"/>
         <w:ind w:right="386"/>
+        <w:jc w:val="center"/>
         <w:rPr>
           <w:rFonts w:ascii="Times New Roman" w:hAnsi="Times New Roman" w:cs="Times New Roman"/>
           <w:sz w:val="28"/>
@@ -1259,9 +1235,62 @@
           <w:lang w:val="hu-HU"/>
         </w:rPr>
       </w:pPr>
+      <w:r>
+        <w:rPr>
+          <w:noProof/>
+        </w:rPr>
+        <w:drawing>
+          <wp:inline distT="0" distB="0" distL="0" distR="0" wp14:anchorId="1C7B9221" wp14:editId="4F5C2BBB">
+            <wp:extent cx="4503763" cy="4874156"/>
+            <wp:effectExtent l="0" t="0" r="0" b="3175"/>
+            <wp:docPr id="2" name="Picture 2" descr="Diagram&#10;&#10;Description automatically generated"/>
+            <wp:cNvGraphicFramePr>
+              <a:graphicFrameLocks xmlns:a="http://schemas.openxmlformats.org/drawingml/2006/main" noChangeAspect="1"/>
+            </wp:cNvGraphicFramePr>
+            <a:graphic xmlns:a="http://schemas.openxmlformats.org/drawingml/2006/main">
+              <a:graphicData uri="http://schemas.openxmlformats.org/drawingml/2006/picture">
+                <pic:pic xmlns:pic="http://schemas.openxmlformats.org/drawingml/2006/picture">
+                  <pic:nvPicPr>
+                    <pic:cNvPr id="2" name="Picture 2" descr="Diagram&#10;&#10;Description automatically generated"/>
+                    <pic:cNvPicPr>
+                      <a:picLocks noChangeAspect="1" noChangeArrowheads="1"/>
+                    </pic:cNvPicPr>
+                  </pic:nvPicPr>
+                  <pic:blipFill>
+                    <a:blip r:embed="rId9">
+                      <a:extLst>
+                        <a:ext uri="{28A0092B-C50C-407E-A947-70E740481C1C}">
+                          <a14:useLocalDpi xmlns:a14="http://schemas.microsoft.com/office/drawing/2010/main" val="0"/>
+                        </a:ext>
+                      </a:extLst>
+                    </a:blip>
+                    <a:srcRect/>
+                    <a:stretch>
+                      <a:fillRect/>
+                    </a:stretch>
+                  </pic:blipFill>
+                  <pic:spPr bwMode="auto">
+                    <a:xfrm>
+                      <a:off x="0" y="0"/>
+                      <a:ext cx="4508141" cy="4878894"/>
+                    </a:xfrm>
+                    <a:prstGeom prst="rect">
+                      <a:avLst/>
+                    </a:prstGeom>
+                    <a:noFill/>
+                    <a:ln>
+                      <a:noFill/>
+                    </a:ln>
+                  </pic:spPr>
+                </pic:pic>
+              </a:graphicData>
+            </a:graphic>
+          </wp:inline>
+        </w:drawing>
+      </w:r>
     </w:p>
     <w:sectPr>
-      <w:footerReference w:type="default" r:id="rId9"/>
+      <w:footerReference w:type="default" r:id="rId10"/>
       <w:pgSz w:w="11906" w:h="16838"/>
       <w:pgMar w:top="1440" w:right="1440" w:bottom="1440" w:left="1440" w:header="720" w:footer="720" w:gutter="0"/>
       <w:pgNumType w:start="1"/>

</xml_diff>

<commit_message>
Added a description to the Use-case diagram.png and the use-cases
</commit_message>
<xml_diff>
--- a/Documentation.docx
+++ b/Documentation.docx
@@ -171,17 +171,8 @@
           <w:rFonts w:ascii="Times New Roman" w:hAnsi="Times New Roman" w:cs="Times New Roman"/>
           <w:lang w:val="en-US"/>
         </w:rPr>
-        <w:t xml:space="preserve">Smith </w:t>
-      </w:r>
-      <w:proofErr w:type="spellStart"/>
-      <w:r>
-        <w:rPr>
-          <w:rFonts w:ascii="Times New Roman" w:hAnsi="Times New Roman" w:cs="Times New Roman"/>
-          <w:lang w:val="en-US"/>
-        </w:rPr>
-        <w:t>Deirbhle</w:t>
-      </w:r>
-      <w:proofErr w:type="spellEnd"/>
+        <w:t>Smith Deirbhle</w:t>
+      </w:r>
     </w:p>
     <w:p>
       <w:pPr>
@@ -192,31 +183,13 @@
           <w:lang w:val="hu-HU"/>
         </w:rPr>
       </w:pPr>
-      <w:proofErr w:type="spellStart"/>
       <w:r>
         <w:rPr>
           <w:rFonts w:ascii="Times New Roman" w:hAnsi="Times New Roman" w:cs="Times New Roman"/>
           <w:lang w:val="en-US"/>
         </w:rPr>
-        <w:t>Varga</w:t>
-      </w:r>
-      <w:proofErr w:type="spellEnd"/>
-      <w:r>
-        <w:rPr>
-          <w:rFonts w:ascii="Times New Roman" w:hAnsi="Times New Roman" w:cs="Times New Roman"/>
-          <w:lang w:val="en-US"/>
-        </w:rPr>
-        <w:t xml:space="preserve"> </w:t>
-      </w:r>
-      <w:proofErr w:type="spellStart"/>
-      <w:r>
-        <w:rPr>
-          <w:rFonts w:ascii="Times New Roman" w:hAnsi="Times New Roman" w:cs="Times New Roman"/>
-          <w:lang w:val="en-US"/>
-        </w:rPr>
-        <w:t>Zolt</w:t>
-      </w:r>
-      <w:proofErr w:type="spellEnd"/>
+        <w:t>Varga Zolt</w:t>
+      </w:r>
       <w:r>
         <w:rPr>
           <w:rFonts w:ascii="Times New Roman" w:hAnsi="Times New Roman" w:cs="Times New Roman"/>
@@ -412,7 +385,9 @@
               <w:tab w:val="right" w:leader="dot" w:pos="9016"/>
             </w:tabs>
             <w:rPr>
+              <w:rFonts w:eastAsiaTheme="minorEastAsia"/>
               <w:noProof/>
+              <w:lang w:val="en-US"/>
             </w:rPr>
           </w:pPr>
           <w:r>
@@ -424,7 +399,7 @@
           <w:r>
             <w:fldChar w:fldCharType="separate"/>
           </w:r>
-          <w:hyperlink w:anchor="_Toc116395223" w:history="1">
+          <w:hyperlink w:anchor="_Toc116588996" w:history="1">
             <w:r>
               <w:rPr>
                 <w:rStyle w:val="Hyperlink"/>
@@ -452,7 +427,7 @@
                 <w:noProof/>
                 <w:webHidden/>
               </w:rPr>
-              <w:instrText xml:space="preserve"> PAGEREF _Toc116395223 \h </w:instrText>
+              <w:instrText xml:space="preserve"> PAGEREF _Toc116588996 \h </w:instrText>
             </w:r>
             <w:r>
               <w:rPr>
@@ -490,10 +465,12 @@
               <w:tab w:val="right" w:leader="dot" w:pos="9016"/>
             </w:tabs>
             <w:rPr>
+              <w:rFonts w:eastAsiaTheme="minorEastAsia"/>
               <w:noProof/>
+              <w:lang w:val="en-US"/>
             </w:rPr>
           </w:pPr>
-          <w:hyperlink w:anchor="_Toc116395224" w:history="1">
+          <w:hyperlink w:anchor="_Toc116588997" w:history="1">
             <w:r>
               <w:rPr>
                 <w:rStyle w:val="Hyperlink"/>
@@ -521,7 +498,7 @@
                 <w:noProof/>
                 <w:webHidden/>
               </w:rPr>
-              <w:instrText xml:space="preserve"> PAGEREF _Toc116395224 \h </w:instrText>
+              <w:instrText xml:space="preserve"> PAGEREF _Toc116588997 \h </w:instrText>
             </w:r>
             <w:r>
               <w:rPr>
@@ -559,10 +536,12 @@
               <w:tab w:val="right" w:leader="dot" w:pos="9016"/>
             </w:tabs>
             <w:rPr>
+              <w:rFonts w:eastAsiaTheme="minorEastAsia"/>
               <w:noProof/>
+              <w:lang w:val="en-US"/>
             </w:rPr>
           </w:pPr>
-          <w:hyperlink w:anchor="_Toc116395225" w:history="1">
+          <w:hyperlink w:anchor="_Toc116588998" w:history="1">
             <w:r>
               <w:rPr>
                 <w:rStyle w:val="Hyperlink"/>
@@ -590,7 +569,78 @@
                 <w:noProof/>
                 <w:webHidden/>
               </w:rPr>
-              <w:instrText xml:space="preserve"> PAGEREF _Toc116395225 \h </w:instrText>
+              <w:instrText xml:space="preserve"> PAGEREF _Toc116588998 \h </w:instrText>
+            </w:r>
+            <w:r>
+              <w:rPr>
+                <w:noProof/>
+                <w:webHidden/>
+              </w:rPr>
+            </w:r>
+            <w:r>
+              <w:rPr>
+                <w:noProof/>
+                <w:webHidden/>
+              </w:rPr>
+              <w:fldChar w:fldCharType="separate"/>
+            </w:r>
+            <w:r>
+              <w:rPr>
+                <w:noProof/>
+                <w:webHidden/>
+              </w:rPr>
+              <w:t>3</w:t>
+            </w:r>
+            <w:r>
+              <w:rPr>
+                <w:noProof/>
+                <w:webHidden/>
+              </w:rPr>
+              <w:fldChar w:fldCharType="end"/>
+            </w:r>
+          </w:hyperlink>
+        </w:p>
+        <w:p>
+          <w:pPr>
+            <w:pStyle w:val="TOC2"/>
+            <w:tabs>
+              <w:tab w:val="right" w:leader="dot" w:pos="9016"/>
+            </w:tabs>
+            <w:rPr>
+              <w:rFonts w:eastAsiaTheme="minorEastAsia"/>
+              <w:noProof/>
+              <w:lang w:val="en-US"/>
+            </w:rPr>
+          </w:pPr>
+          <w:hyperlink w:anchor="_Toc116588999" w:history="1">
+            <w:r>
+              <w:rPr>
+                <w:rStyle w:val="Hyperlink"/>
+                <w:noProof/>
+                <w:lang w:val="hu-HU"/>
+              </w:rPr>
+              <w:t>2.2 Different Possible Approaches</w:t>
+            </w:r>
+            <w:r>
+              <w:rPr>
+                <w:noProof/>
+                <w:webHidden/>
+              </w:rPr>
+              <w:tab/>
+            </w:r>
+            <w:r>
+              <w:rPr>
+                <w:noProof/>
+                <w:webHidden/>
+              </w:rPr>
+              <w:fldChar w:fldCharType="begin"/>
+            </w:r>
+            <w:r>
+              <w:rPr>
+                <w:noProof/>
+                <w:webHidden/>
+              </w:rPr>
+              <w:instrText xml:space="preserve"> PAGEREF _Toc116588999 \h </w:instrText>
             </w:r>
             <w:r>
               <w:rPr>
@@ -628,10 +678,12 @@
               <w:tab w:val="right" w:leader="dot" w:pos="9016"/>
             </w:tabs>
             <w:rPr>
+              <w:rFonts w:eastAsiaTheme="minorEastAsia"/>
               <w:noProof/>
+              <w:lang w:val="en-US"/>
             </w:rPr>
           </w:pPr>
-          <w:hyperlink w:anchor="_Toc116395226" w:history="1">
+          <w:hyperlink w:anchor="_Toc116589000" w:history="1">
             <w:r>
               <w:rPr>
                 <w:rStyle w:val="Hyperlink"/>
@@ -659,7 +711,7 @@
                 <w:noProof/>
                 <w:webHidden/>
               </w:rPr>
-              <w:instrText xml:space="preserve"> PAGEREF _Toc116395226 \h </w:instrText>
+              <w:instrText xml:space="preserve"> PAGEREF _Toc116589000 \h </w:instrText>
             </w:r>
             <w:r>
               <w:rPr>
@@ -679,7 +731,7 @@
                 <w:noProof/>
                 <w:webHidden/>
               </w:rPr>
-              <w:t>3</w:t>
+              <w:t>4</w:t>
             </w:r>
             <w:r>
               <w:rPr>
@@ -698,10 +750,12 @@
               <w:tab w:val="right" w:leader="dot" w:pos="9016"/>
             </w:tabs>
             <w:rPr>
+              <w:rFonts w:eastAsiaTheme="minorEastAsia"/>
               <w:noProof/>
+              <w:lang w:val="en-US"/>
             </w:rPr>
           </w:pPr>
-          <w:hyperlink w:anchor="_Toc116395227" w:history="1">
+          <w:hyperlink w:anchor="_Toc116589001" w:history="1">
             <w:r>
               <w:rPr>
                 <w:rStyle w:val="Hyperlink"/>
@@ -712,7 +766,9 @@
             </w:r>
             <w:r>
               <w:rPr>
-                <w:noProof/>
+                <w:rFonts w:eastAsiaTheme="minorEastAsia"/>
+                <w:noProof/>
+                <w:lang w:val="en-US"/>
               </w:rPr>
               <w:tab/>
             </w:r>
@@ -743,7 +799,7 @@
                 <w:noProof/>
                 <w:webHidden/>
               </w:rPr>
-              <w:instrText xml:space="preserve"> PAGEREF _Toc116395227 \h </w:instrText>
+              <w:instrText xml:space="preserve"> PAGEREF _Toc116589001 \h </w:instrText>
             </w:r>
             <w:r>
               <w:rPr>
@@ -763,7 +819,7 @@
                 <w:noProof/>
                 <w:webHidden/>
               </w:rPr>
-              <w:t>3</w:t>
+              <w:t>4</w:t>
             </w:r>
             <w:r>
               <w:rPr>
@@ -781,10 +837,12 @@
               <w:tab w:val="right" w:leader="dot" w:pos="9016"/>
             </w:tabs>
             <w:rPr>
+              <w:rFonts w:eastAsiaTheme="minorEastAsia"/>
               <w:noProof/>
+              <w:lang w:val="en-US"/>
             </w:rPr>
           </w:pPr>
-          <w:hyperlink w:anchor="_Toc116395228" w:history="1">
+          <w:hyperlink w:anchor="_Toc116589002" w:history="1">
             <w:r>
               <w:rPr>
                 <w:rStyle w:val="Hyperlink"/>
@@ -812,7 +870,7 @@
                 <w:noProof/>
                 <w:webHidden/>
               </w:rPr>
-              <w:instrText xml:space="preserve"> PAGEREF _Toc116395228 \h </w:instrText>
+              <w:instrText xml:space="preserve"> PAGEREF _Toc116589002 \h </w:instrText>
             </w:r>
             <w:r>
               <w:rPr>
@@ -832,7 +890,7 @@
                 <w:noProof/>
                 <w:webHidden/>
               </w:rPr>
-              <w:t>3</w:t>
+              <w:t>4</w:t>
             </w:r>
             <w:r>
               <w:rPr>
@@ -850,10 +908,12 @@
               <w:tab w:val="right" w:leader="dot" w:pos="9016"/>
             </w:tabs>
             <w:rPr>
+              <w:rFonts w:eastAsiaTheme="minorEastAsia"/>
               <w:noProof/>
+              <w:lang w:val="en-US"/>
             </w:rPr>
           </w:pPr>
-          <w:hyperlink w:anchor="_Toc116395229" w:history="1">
+          <w:hyperlink w:anchor="_Toc116589003" w:history="1">
             <w:r>
               <w:rPr>
                 <w:rStyle w:val="Hyperlink"/>
@@ -881,7 +941,7 @@
                 <w:noProof/>
                 <w:webHidden/>
               </w:rPr>
-              <w:instrText xml:space="preserve"> PAGEREF _Toc116395229 \h </w:instrText>
+              <w:instrText xml:space="preserve"> PAGEREF _Toc116589003 \h </w:instrText>
             </w:r>
             <w:r>
               <w:rPr>
@@ -901,7 +961,7 @@
                 <w:noProof/>
                 <w:webHidden/>
               </w:rPr>
-              <w:t>3</w:t>
+              <w:t>4</w:t>
             </w:r>
             <w:r>
               <w:rPr>
@@ -919,10 +979,12 @@
               <w:tab w:val="right" w:leader="dot" w:pos="9016"/>
             </w:tabs>
             <w:rPr>
+              <w:rFonts w:eastAsiaTheme="minorEastAsia"/>
               <w:noProof/>
+              <w:lang w:val="en-US"/>
             </w:rPr>
           </w:pPr>
-          <w:hyperlink w:anchor="_Toc116395230" w:history="1">
+          <w:hyperlink w:anchor="_Toc116589004" w:history="1">
             <w:r>
               <w:rPr>
                 <w:rStyle w:val="Hyperlink"/>
@@ -950,7 +1012,7 @@
                 <w:noProof/>
                 <w:webHidden/>
               </w:rPr>
-              <w:instrText xml:space="preserve"> PAGEREF _Toc116395230 \h </w:instrText>
+              <w:instrText xml:space="preserve"> PAGEREF _Toc116589004 \h </w:instrText>
             </w:r>
             <w:r>
               <w:rPr>
@@ -970,7 +1032,291 @@
                 <w:noProof/>
                 <w:webHidden/>
               </w:rPr>
-              <w:t>3</w:t>
+              <w:t>4</w:t>
+            </w:r>
+            <w:r>
+              <w:rPr>
+                <w:noProof/>
+                <w:webHidden/>
+              </w:rPr>
+              <w:fldChar w:fldCharType="end"/>
+            </w:r>
+          </w:hyperlink>
+        </w:p>
+        <w:p>
+          <w:pPr>
+            <w:pStyle w:val="TOC2"/>
+            <w:tabs>
+              <w:tab w:val="right" w:leader="dot" w:pos="9016"/>
+            </w:tabs>
+            <w:rPr>
+              <w:rFonts w:eastAsiaTheme="minorEastAsia"/>
+              <w:noProof/>
+              <w:lang w:val="en-US"/>
+            </w:rPr>
+          </w:pPr>
+          <w:hyperlink w:anchor="_Toc116589005" w:history="1">
+            <w:r>
+              <w:rPr>
+                <w:rStyle w:val="Hyperlink"/>
+                <w:noProof/>
+                <w:lang w:val="hu-HU"/>
+              </w:rPr>
+              <w:t>4.2 Control System Diagram</w:t>
+            </w:r>
+            <w:r>
+              <w:rPr>
+                <w:noProof/>
+                <w:webHidden/>
+              </w:rPr>
+              <w:tab/>
+            </w:r>
+            <w:r>
+              <w:rPr>
+                <w:noProof/>
+                <w:webHidden/>
+              </w:rPr>
+              <w:fldChar w:fldCharType="begin"/>
+            </w:r>
+            <w:r>
+              <w:rPr>
+                <w:noProof/>
+                <w:webHidden/>
+              </w:rPr>
+              <w:instrText xml:space="preserve"> PAGEREF _Toc116589005 \h </w:instrText>
+            </w:r>
+            <w:r>
+              <w:rPr>
+                <w:noProof/>
+                <w:webHidden/>
+              </w:rPr>
+            </w:r>
+            <w:r>
+              <w:rPr>
+                <w:noProof/>
+                <w:webHidden/>
+              </w:rPr>
+              <w:fldChar w:fldCharType="separate"/>
+            </w:r>
+            <w:r>
+              <w:rPr>
+                <w:noProof/>
+                <w:webHidden/>
+              </w:rPr>
+              <w:t>5</w:t>
+            </w:r>
+            <w:r>
+              <w:rPr>
+                <w:noProof/>
+                <w:webHidden/>
+              </w:rPr>
+              <w:fldChar w:fldCharType="end"/>
+            </w:r>
+          </w:hyperlink>
+        </w:p>
+        <w:p>
+          <w:pPr>
+            <w:pStyle w:val="TOC2"/>
+            <w:tabs>
+              <w:tab w:val="right" w:leader="dot" w:pos="9016"/>
+            </w:tabs>
+            <w:rPr>
+              <w:rFonts w:eastAsiaTheme="minorEastAsia"/>
+              <w:noProof/>
+              <w:lang w:val="en-US"/>
+            </w:rPr>
+          </w:pPr>
+          <w:hyperlink w:anchor="_Toc116589006" w:history="1">
+            <w:r>
+              <w:rPr>
+                <w:rStyle w:val="Hyperlink"/>
+                <w:noProof/>
+                <w:lang w:val="hu-HU"/>
+              </w:rPr>
+              <w:t>4.3 Finite State Machine</w:t>
+            </w:r>
+            <w:r>
+              <w:rPr>
+                <w:noProof/>
+                <w:webHidden/>
+              </w:rPr>
+              <w:tab/>
+            </w:r>
+            <w:r>
+              <w:rPr>
+                <w:noProof/>
+                <w:webHidden/>
+              </w:rPr>
+              <w:fldChar w:fldCharType="begin"/>
+            </w:r>
+            <w:r>
+              <w:rPr>
+                <w:noProof/>
+                <w:webHidden/>
+              </w:rPr>
+              <w:instrText xml:space="preserve"> PAGEREF _Toc116589006 \h </w:instrText>
+            </w:r>
+            <w:r>
+              <w:rPr>
+                <w:noProof/>
+                <w:webHidden/>
+              </w:rPr>
+            </w:r>
+            <w:r>
+              <w:rPr>
+                <w:noProof/>
+                <w:webHidden/>
+              </w:rPr>
+              <w:fldChar w:fldCharType="separate"/>
+            </w:r>
+            <w:r>
+              <w:rPr>
+                <w:noProof/>
+                <w:webHidden/>
+              </w:rPr>
+              <w:t>5</w:t>
+            </w:r>
+            <w:r>
+              <w:rPr>
+                <w:noProof/>
+                <w:webHidden/>
+              </w:rPr>
+              <w:fldChar w:fldCharType="end"/>
+            </w:r>
+          </w:hyperlink>
+        </w:p>
+        <w:p>
+          <w:pPr>
+            <w:pStyle w:val="TOC2"/>
+            <w:tabs>
+              <w:tab w:val="right" w:leader="dot" w:pos="9016"/>
+            </w:tabs>
+            <w:rPr>
+              <w:rFonts w:eastAsiaTheme="minorEastAsia"/>
+              <w:noProof/>
+              <w:lang w:val="en-US"/>
+            </w:rPr>
+          </w:pPr>
+          <w:hyperlink w:anchor="_Toc116589007" w:history="1">
+            <w:r>
+              <w:rPr>
+                <w:rStyle w:val="Hyperlink"/>
+                <w:noProof/>
+                <w:lang w:val="hu-HU"/>
+              </w:rPr>
+              <w:t>4.4 Block Diagram</w:t>
+            </w:r>
+            <w:r>
+              <w:rPr>
+                <w:noProof/>
+                <w:webHidden/>
+              </w:rPr>
+              <w:tab/>
+            </w:r>
+            <w:r>
+              <w:rPr>
+                <w:noProof/>
+                <w:webHidden/>
+              </w:rPr>
+              <w:fldChar w:fldCharType="begin"/>
+            </w:r>
+            <w:r>
+              <w:rPr>
+                <w:noProof/>
+                <w:webHidden/>
+              </w:rPr>
+              <w:instrText xml:space="preserve"> PAGEREF _Toc116589007 \h </w:instrText>
+            </w:r>
+            <w:r>
+              <w:rPr>
+                <w:noProof/>
+                <w:webHidden/>
+              </w:rPr>
+            </w:r>
+            <w:r>
+              <w:rPr>
+                <w:noProof/>
+                <w:webHidden/>
+              </w:rPr>
+              <w:fldChar w:fldCharType="separate"/>
+            </w:r>
+            <w:r>
+              <w:rPr>
+                <w:noProof/>
+                <w:webHidden/>
+              </w:rPr>
+              <w:t>5</w:t>
+            </w:r>
+            <w:r>
+              <w:rPr>
+                <w:noProof/>
+                <w:webHidden/>
+              </w:rPr>
+              <w:fldChar w:fldCharType="end"/>
+            </w:r>
+          </w:hyperlink>
+        </w:p>
+        <w:p>
+          <w:pPr>
+            <w:pStyle w:val="TOC1"/>
+            <w:tabs>
+              <w:tab w:val="right" w:leader="dot" w:pos="9016"/>
+            </w:tabs>
+            <w:rPr>
+              <w:rFonts w:eastAsiaTheme="minorEastAsia"/>
+              <w:noProof/>
+              <w:lang w:val="en-US"/>
+            </w:rPr>
+          </w:pPr>
+          <w:hyperlink w:anchor="_Toc116589008" w:history="1">
+            <w:r>
+              <w:rPr>
+                <w:rStyle w:val="Hyperlink"/>
+                <w:noProof/>
+                <w:lang w:val="hu-HU"/>
+              </w:rPr>
+              <w:t>5.1 References</w:t>
+            </w:r>
+            <w:r>
+              <w:rPr>
+                <w:noProof/>
+                <w:webHidden/>
+              </w:rPr>
+              <w:tab/>
+            </w:r>
+            <w:r>
+              <w:rPr>
+                <w:noProof/>
+                <w:webHidden/>
+              </w:rPr>
+              <w:fldChar w:fldCharType="begin"/>
+            </w:r>
+            <w:r>
+              <w:rPr>
+                <w:noProof/>
+                <w:webHidden/>
+              </w:rPr>
+              <w:instrText xml:space="preserve"> PAGEREF _Toc116589008 \h </w:instrText>
+            </w:r>
+            <w:r>
+              <w:rPr>
+                <w:noProof/>
+                <w:webHidden/>
+              </w:rPr>
+            </w:r>
+            <w:r>
+              <w:rPr>
+                <w:noProof/>
+                <w:webHidden/>
+              </w:rPr>
+              <w:fldChar w:fldCharType="separate"/>
+            </w:r>
+            <w:r>
+              <w:rPr>
+                <w:noProof/>
+                <w:webHidden/>
+              </w:rPr>
+              <w:t>5</w:t>
             </w:r>
             <w:r>
               <w:rPr>
@@ -1008,7 +1354,7 @@
           <w:lang w:val="hu-HU"/>
         </w:rPr>
       </w:pPr>
-      <w:bookmarkStart w:id="0" w:name="_Toc116395223"/>
+      <w:bookmarkStart w:id="0" w:name="_Toc116588996"/>
       <w:r>
         <w:rPr>
           <w:lang w:val="hu-HU"/>
@@ -1050,6 +1396,7 @@
         <w:rPr>
           <w:rFonts w:ascii="Times New Roman" w:hAnsi="Times New Roman" w:cs="Times New Roman"/>
         </w:rPr>
+        <w:lastRenderedPageBreak/>
         <w:t>Our team has decided to create a control system for an indoor vertical farm that uses aquaponics. For the sake of simplicity this farm grows butterhead lettuce exclusively but can be extended to manage the environment of other vegetables as well.</w:t>
       </w:r>
     </w:p>
@@ -1083,12 +1430,11 @@
           <w:lang w:val="hu-HU"/>
         </w:rPr>
       </w:pPr>
-      <w:bookmarkStart w:id="1" w:name="_Toc116395224"/>
-      <w:r>
-        <w:rPr>
-          <w:lang w:val="hu-HU"/>
-        </w:rPr>
-        <w:lastRenderedPageBreak/>
+      <w:bookmarkStart w:id="1" w:name="_Toc116588997"/>
+      <w:r>
+        <w:rPr>
+          <w:lang w:val="hu-HU"/>
+        </w:rPr>
         <w:t xml:space="preserve">2. </w:t>
       </w:r>
       <w:r>
@@ -1108,7 +1454,7 @@
           <w:lang w:val="hu-HU"/>
         </w:rPr>
       </w:pPr>
-      <w:bookmarkStart w:id="2" w:name="_Toc116395225"/>
+      <w:bookmarkStart w:id="2" w:name="_Toc116588998"/>
       <w:r>
         <w:rPr>
           <w:lang w:val="hu-HU"/>
@@ -1171,6 +1517,7 @@
           <w:lang w:val="hu-HU"/>
         </w:rPr>
       </w:pPr>
+      <w:bookmarkStart w:id="3" w:name="_Toc116588999"/>
       <w:r>
         <w:rPr>
           <w:lang w:val="hu-HU"/>
@@ -1183,6 +1530,7 @@
         </w:rPr>
         <w:t>Different Possible Approaches</w:t>
       </w:r>
+      <w:bookmarkEnd w:id="3"/>
     </w:p>
     <w:p>
       <w:pPr>
@@ -1280,7 +1628,26 @@
           <w:szCs w:val="20"/>
           <w:lang w:val="hu-HU"/>
         </w:rPr>
-        <w:t>Figure 1.1 Aquaponics in vertical farming systems</w:t>
+        <w:lastRenderedPageBreak/>
+        <w:t xml:space="preserve">Figure </w:t>
+      </w:r>
+      <w:r>
+        <w:rPr>
+          <w:rFonts w:ascii="Times New Roman" w:hAnsi="Times New Roman" w:cs="Times New Roman"/>
+          <w:sz w:val="20"/>
+          <w:szCs w:val="20"/>
+          <w:lang w:val="hu-HU"/>
+        </w:rPr>
+        <w:t>2</w:t>
+      </w:r>
+      <w:r>
+        <w:rPr>
+          <w:rFonts w:ascii="Times New Roman" w:hAnsi="Times New Roman" w:cs="Times New Roman"/>
+          <w:sz w:val="20"/>
+          <w:szCs w:val="20"/>
+          <w:lang w:val="hu-HU"/>
+        </w:rPr>
+        <w:t>.1 Aquaponics in vertical farming systems</w:t>
       </w:r>
     </w:p>
     <w:p>
@@ -1364,7 +1731,6 @@
           <w:iCs/>
           <w:lang w:val="hu-HU"/>
         </w:rPr>
-        <w:lastRenderedPageBreak/>
         <w:t>Wick system</w:t>
       </w:r>
       <w:r>
@@ -1525,7 +1891,7 @@
           <w:lang w:val="hu-HU"/>
         </w:rPr>
       </w:pPr>
-      <w:bookmarkStart w:id="3" w:name="_Toc116395226"/>
+      <w:bookmarkStart w:id="4" w:name="_Toc116589000"/>
       <w:r>
         <w:rPr>
           <w:lang w:val="hu-HU"/>
@@ -1538,7 +1904,7 @@
         </w:rPr>
         <w:t>Functions and Requirements</w:t>
       </w:r>
-      <w:bookmarkEnd w:id="3"/>
+      <w:bookmarkEnd w:id="4"/>
     </w:p>
     <w:p>
       <w:pPr>
@@ -1551,14 +1917,20 @@
           <w:lang w:val="hu-HU"/>
         </w:rPr>
       </w:pPr>
-      <w:bookmarkStart w:id="4" w:name="_Toc116395227"/>
+      <w:r>
+        <w:rPr>
+          <w:lang w:val="hu-HU"/>
+        </w:rPr>
+        <w:t xml:space="preserve"> </w:t>
+      </w:r>
+      <w:bookmarkStart w:id="5" w:name="_Toc116589001"/>
       <w:r>
         <w:rPr>
           <w:lang w:val="hu-HU"/>
         </w:rPr>
         <w:t>Functions</w:t>
       </w:r>
-      <w:bookmarkEnd w:id="4"/>
+      <w:bookmarkEnd w:id="5"/>
     </w:p>
     <w:p>
       <w:pPr>
@@ -1568,7 +1940,7 @@
           <w:lang w:val="hu-HU"/>
         </w:rPr>
       </w:pPr>
-      <w:bookmarkStart w:id="5" w:name="_Toc116395228"/>
+      <w:bookmarkStart w:id="6" w:name="_Toc116589002"/>
       <w:r>
         <w:rPr>
           <w:lang w:val="hu-HU"/>
@@ -1581,7 +1953,7 @@
         </w:rPr>
         <w:t>Requirements</w:t>
       </w:r>
-      <w:bookmarkEnd w:id="5"/>
+      <w:bookmarkEnd w:id="6"/>
     </w:p>
     <w:p>
       <w:pPr>
@@ -1590,7 +1962,7 @@
           <w:lang w:val="hu-HU"/>
         </w:rPr>
       </w:pPr>
-      <w:bookmarkStart w:id="6" w:name="_Toc116395229"/>
+      <w:bookmarkStart w:id="7" w:name="_Toc116589003"/>
       <w:r>
         <w:rPr>
           <w:lang w:val="hu-HU"/>
@@ -1609,7 +1981,7 @@
         </w:rPr>
         <w:t xml:space="preserve"> Diagrams</w:t>
       </w:r>
-      <w:bookmarkEnd w:id="6"/>
+      <w:bookmarkEnd w:id="7"/>
     </w:p>
     <w:p>
       <w:pPr>
@@ -1619,7 +1991,7 @@
           <w:lang w:val="hu-HU"/>
         </w:rPr>
       </w:pPr>
-      <w:bookmarkStart w:id="7" w:name="_Toc116395230"/>
+      <w:bookmarkStart w:id="8" w:name="_Toc116589004"/>
       <w:r>
         <w:rPr>
           <w:lang w:val="hu-HU"/>
@@ -1630,9 +2002,91 @@
         <w:rPr>
           <w:lang w:val="hu-HU"/>
         </w:rPr>
-        <w:t xml:space="preserve"> Use Case Diagram</w:t>
-      </w:r>
-      <w:bookmarkEnd w:id="7"/>
+        <w:t xml:space="preserve"> Use</w:t>
+      </w:r>
+      <w:r>
+        <w:rPr>
+          <w:lang w:val="hu-HU"/>
+        </w:rPr>
+        <w:t>-</w:t>
+      </w:r>
+      <w:r>
+        <w:rPr>
+          <w:lang w:val="hu-HU"/>
+        </w:rPr>
+        <w:t>Case Diagram</w:t>
+      </w:r>
+      <w:bookmarkEnd w:id="8"/>
+    </w:p>
+    <w:p>
+      <w:pPr>
+        <w:rPr>
+          <w:color w:val="FF0000"/>
+          <w:lang w:val="hu-HU"/>
+        </w:rPr>
+      </w:pPr>
+      <w:r>
+        <w:rPr>
+          <w:color w:val="FF0000"/>
+          <w:lang w:val="hu-HU"/>
+        </w:rPr>
+        <w:t>-- I would suggest to swap 3. and 4. as Requirements should be developed from the use cases</w:t>
+      </w:r>
+    </w:p>
+    <w:p>
+      <w:pPr>
+        <w:rPr>
+          <w:lang w:val="hu-HU"/>
+        </w:rPr>
+      </w:pPr>
+      <w:r>
+        <w:rPr>
+          <w:lang w:val="hu-HU"/>
+        </w:rPr>
+        <w:t>Th</w:t>
+      </w:r>
+      <w:r>
+        <w:rPr>
+          <w:lang w:val="hu-HU"/>
+        </w:rPr>
+        <w:t>e use-case</w:t>
+      </w:r>
+      <w:r>
+        <w:rPr>
+          <w:lang w:val="hu-HU"/>
+        </w:rPr>
+        <w:t xml:space="preserve"> diagram is aimed to graphically capture the systems actors, i.e. the administrator and the actions which can be performed</w:t>
+      </w:r>
+      <w:r>
+        <w:rPr>
+          <w:lang w:val="hu-HU"/>
+        </w:rPr>
+        <w:t xml:space="preserve">: initialize the system parameters, adjust system parameters, generate reports, </w:t>
+      </w:r>
+      <w:r>
+        <w:rPr>
+          <w:lang w:val="hu-HU"/>
+        </w:rPr>
+        <w:t xml:space="preserve"> </w:t>
+      </w:r>
+      <w:r>
+        <w:rPr>
+          <w:lang w:val="hu-HU"/>
+        </w:rPr>
+        <w:t xml:space="preserve">receive alerts and reset the system. </w:t>
+      </w:r>
+      <w:r>
+        <w:rPr>
+          <w:lang w:val="hu-HU"/>
+        </w:rPr>
+        <w:t xml:space="preserve">This diagram provides a structure for our </w:t>
+      </w:r>
+      <w:r>
+        <w:rPr>
+          <w:lang w:val="hu-HU"/>
+        </w:rPr>
+        <w:t>application as it helps to identify components in the design phase. It also helps to capture the requirements which will be presented in detail.</w:t>
+      </w:r>
     </w:p>
     <w:p>
       <w:pPr>
@@ -1715,17 +2169,2062 @@
     </w:p>
     <w:p>
       <w:pPr>
+        <w:ind w:left="450" w:right="296"/>
+        <w:jc w:val="center"/>
+        <w:rPr>
+          <w:rFonts w:ascii="Times New Roman" w:hAnsi="Times New Roman" w:cs="Times New Roman"/>
+          <w:sz w:val="20"/>
+          <w:szCs w:val="20"/>
+          <w:lang w:val="hu-HU"/>
+        </w:rPr>
+      </w:pPr>
+      <w:r>
+        <w:rPr>
+          <w:rFonts w:ascii="Times New Roman" w:hAnsi="Times New Roman" w:cs="Times New Roman"/>
+          <w:sz w:val="20"/>
+          <w:szCs w:val="20"/>
+          <w:lang w:val="hu-HU"/>
+        </w:rPr>
+        <w:t xml:space="preserve">Figure </w:t>
+      </w:r>
+      <w:r>
+        <w:rPr>
+          <w:rFonts w:ascii="Times New Roman" w:hAnsi="Times New Roman" w:cs="Times New Roman"/>
+          <w:sz w:val="20"/>
+          <w:szCs w:val="20"/>
+          <w:lang w:val="hu-HU"/>
+        </w:rPr>
+        <w:t>4</w:t>
+      </w:r>
+      <w:r>
+        <w:rPr>
+          <w:rFonts w:ascii="Times New Roman" w:hAnsi="Times New Roman" w:cs="Times New Roman"/>
+          <w:sz w:val="20"/>
+          <w:szCs w:val="20"/>
+          <w:lang w:val="hu-HU"/>
+        </w:rPr>
+        <w:t xml:space="preserve">.1 </w:t>
+      </w:r>
+      <w:r>
+        <w:rPr>
+          <w:rFonts w:ascii="Times New Roman" w:hAnsi="Times New Roman" w:cs="Times New Roman"/>
+          <w:sz w:val="20"/>
+          <w:szCs w:val="20"/>
+          <w:lang w:val="hu-HU"/>
+        </w:rPr>
+        <w:t>Use-case diagram of the Vertical Farm Control System</w:t>
+      </w:r>
+    </w:p>
+    <w:p>
+      <w:pPr>
+        <w:spacing w:after="0" w:line="240" w:lineRule="auto"/>
+        <w:rPr>
+          <w:noProof/>
+        </w:rPr>
+      </w:pPr>
+      <w:r>
+        <w:rPr>
+          <w:rFonts w:ascii="Times New Roman" w:hAnsi="Times New Roman"/>
+          <w:iCs/>
+          <w:sz w:val="20"/>
+          <w:szCs w:val="18"/>
+        </w:rPr>
+        <w:t>Now the use cases will be presented.</w:t>
+      </w:r>
+      <w:r>
+        <w:rPr>
+          <w:noProof/>
+        </w:rPr>
+        <w:t xml:space="preserve"> </w:t>
+      </w:r>
+    </w:p>
+    <w:p>
+      <w:pPr>
+        <w:spacing w:after="0" w:line="240" w:lineRule="auto"/>
+        <w:rPr>
+          <w:rFonts w:ascii="Times New Roman" w:hAnsi="Times New Roman"/>
+          <w:iCs/>
+          <w:sz w:val="20"/>
+          <w:szCs w:val="18"/>
+        </w:rPr>
+      </w:pPr>
+    </w:p>
+    <w:p>
+      <w:pPr>
+        <w:spacing w:after="0" w:line="240" w:lineRule="auto"/>
+        <w:ind w:firstLine="360"/>
+        <w:rPr>
+          <w:rFonts w:ascii="Times New Roman" w:hAnsi="Times New Roman"/>
+          <w:iCs/>
+          <w:sz w:val="20"/>
+          <w:szCs w:val="18"/>
+        </w:rPr>
+      </w:pPr>
+      <w:r>
+        <w:rPr>
+          <w:rFonts w:ascii="Times New Roman" w:hAnsi="Times New Roman"/>
+          <w:b/>
+          <w:bCs/>
+          <w:iCs/>
+          <w:sz w:val="20"/>
+          <w:szCs w:val="18"/>
+        </w:rPr>
+        <w:t>Use Case</w:t>
+      </w:r>
+      <w:r>
+        <w:rPr>
+          <w:rFonts w:ascii="Times New Roman" w:hAnsi="Times New Roman"/>
+          <w:iCs/>
+          <w:sz w:val="20"/>
+          <w:szCs w:val="18"/>
+        </w:rPr>
+        <w:t xml:space="preserve">: </w:t>
+      </w:r>
+      <w:r>
+        <w:rPr>
+          <w:rFonts w:ascii="Times New Roman" w:hAnsi="Times New Roman"/>
+          <w:iCs/>
+          <w:sz w:val="20"/>
+          <w:szCs w:val="18"/>
+        </w:rPr>
+        <w:t>initialize the system parameters</w:t>
+      </w:r>
+      <w:r>
+        <w:rPr>
+          <w:rFonts w:ascii="Times New Roman" w:hAnsi="Times New Roman"/>
+          <w:iCs/>
+          <w:sz w:val="20"/>
+          <w:szCs w:val="18"/>
+        </w:rPr>
+        <w:t xml:space="preserve"> </w:t>
+      </w:r>
+    </w:p>
+    <w:p>
+      <w:pPr>
+        <w:spacing w:after="0" w:line="240" w:lineRule="auto"/>
+        <w:ind w:firstLine="360"/>
+        <w:rPr>
+          <w:rFonts w:ascii="Times New Roman" w:hAnsi="Times New Roman"/>
+          <w:iCs/>
+          <w:sz w:val="20"/>
+          <w:szCs w:val="18"/>
+        </w:rPr>
+      </w:pPr>
+      <w:r>
+        <w:rPr>
+          <w:rFonts w:ascii="Times New Roman" w:hAnsi="Times New Roman"/>
+          <w:b/>
+          <w:bCs/>
+          <w:iCs/>
+          <w:sz w:val="20"/>
+          <w:szCs w:val="18"/>
+        </w:rPr>
+        <w:t>Primary Actor</w:t>
+      </w:r>
+      <w:r>
+        <w:rPr>
+          <w:rFonts w:ascii="Times New Roman" w:hAnsi="Times New Roman"/>
+          <w:iCs/>
+          <w:sz w:val="20"/>
+          <w:szCs w:val="18"/>
+        </w:rPr>
+        <w:t xml:space="preserve">: </w:t>
+      </w:r>
+      <w:r>
+        <w:rPr>
+          <w:rFonts w:ascii="Times New Roman" w:hAnsi="Times New Roman"/>
+          <w:iCs/>
+          <w:sz w:val="20"/>
+          <w:szCs w:val="18"/>
+        </w:rPr>
+        <w:t>administrator</w:t>
+      </w:r>
+    </w:p>
+    <w:p>
+      <w:pPr>
+        <w:spacing w:after="0" w:line="240" w:lineRule="auto"/>
+        <w:ind w:firstLine="360"/>
+        <w:rPr>
+          <w:rFonts w:ascii="Times New Roman" w:hAnsi="Times New Roman"/>
+          <w:iCs/>
+          <w:sz w:val="20"/>
+          <w:szCs w:val="18"/>
+        </w:rPr>
+      </w:pPr>
+      <w:r>
+        <w:rPr>
+          <w:rFonts w:ascii="Times New Roman" w:hAnsi="Times New Roman"/>
+          <w:b/>
+          <w:bCs/>
+          <w:iCs/>
+          <w:sz w:val="20"/>
+          <w:szCs w:val="18"/>
+        </w:rPr>
+        <w:t>Main Success Scenario</w:t>
+      </w:r>
+      <w:r>
+        <w:rPr>
+          <w:rFonts w:ascii="Times New Roman" w:hAnsi="Times New Roman"/>
+          <w:iCs/>
+          <w:sz w:val="20"/>
+          <w:szCs w:val="18"/>
+        </w:rPr>
+        <w:t xml:space="preserve">: </w:t>
+      </w:r>
+    </w:p>
+    <w:p>
+      <w:pPr>
+        <w:spacing w:after="0" w:line="240" w:lineRule="auto"/>
+        <w:ind w:firstLine="360"/>
+        <w:rPr>
+          <w:rFonts w:ascii="Times New Roman" w:hAnsi="Times New Roman"/>
+          <w:iCs/>
+          <w:sz w:val="20"/>
+          <w:szCs w:val="18"/>
+        </w:rPr>
+      </w:pPr>
+      <w:r>
+        <w:rPr>
+          <w:rFonts w:ascii="Times New Roman" w:hAnsi="Times New Roman"/>
+          <w:iCs/>
+          <w:sz w:val="20"/>
+          <w:szCs w:val="18"/>
+        </w:rPr>
+        <w:t xml:space="preserve">1. </w:t>
+      </w:r>
+      <w:r>
+        <w:rPr>
+          <w:rFonts w:ascii="Times New Roman" w:hAnsi="Times New Roman"/>
+          <w:iCs/>
+          <w:sz w:val="20"/>
+          <w:szCs w:val="18"/>
+        </w:rPr>
+        <w:t xml:space="preserve">The </w:t>
+      </w:r>
+      <w:r>
+        <w:rPr>
+          <w:rFonts w:ascii="Times New Roman" w:hAnsi="Times New Roman"/>
+          <w:iCs/>
+          <w:sz w:val="20"/>
+          <w:szCs w:val="18"/>
+        </w:rPr>
+        <w:t>administrator</w:t>
+      </w:r>
+      <w:r>
+        <w:rPr>
+          <w:rFonts w:ascii="Times New Roman" w:hAnsi="Times New Roman"/>
+          <w:iCs/>
+          <w:sz w:val="20"/>
+          <w:szCs w:val="18"/>
+        </w:rPr>
+        <w:t xml:space="preserve"> inserts the values for the: </w:t>
+      </w:r>
+      <w:r>
+        <w:rPr>
+          <w:rFonts w:ascii="Times New Roman" w:hAnsi="Times New Roman"/>
+          <w:iCs/>
+          <w:sz w:val="20"/>
+          <w:szCs w:val="18"/>
+        </w:rPr>
+        <w:t>time, air temperature, water temperature, nutrient levels, light intensity, light spectrum, humidity, pH level and conductivity level</w:t>
+      </w:r>
+    </w:p>
+    <w:p>
+      <w:pPr>
+        <w:spacing w:after="0" w:line="240" w:lineRule="auto"/>
+        <w:ind w:firstLine="360"/>
+        <w:rPr>
+          <w:rFonts w:ascii="Times New Roman" w:hAnsi="Times New Roman"/>
+          <w:iCs/>
+          <w:sz w:val="20"/>
+          <w:szCs w:val="18"/>
+        </w:rPr>
+      </w:pPr>
+      <w:r>
+        <w:rPr>
+          <w:rFonts w:ascii="Times New Roman" w:hAnsi="Times New Roman"/>
+          <w:iCs/>
+          <w:sz w:val="20"/>
+          <w:szCs w:val="18"/>
+        </w:rPr>
+        <w:t>2. T</w:t>
+      </w:r>
+      <w:r>
+        <w:rPr>
+          <w:rFonts w:ascii="Times New Roman" w:hAnsi="Times New Roman"/>
+          <w:iCs/>
+          <w:sz w:val="20"/>
+          <w:szCs w:val="18"/>
+        </w:rPr>
+        <w:t xml:space="preserve">he </w:t>
+      </w:r>
+      <w:r>
+        <w:rPr>
+          <w:rFonts w:ascii="Times New Roman" w:hAnsi="Times New Roman"/>
+          <w:iCs/>
+          <w:sz w:val="20"/>
+          <w:szCs w:val="18"/>
+        </w:rPr>
+        <w:t>administrator</w:t>
+      </w:r>
+      <w:r>
+        <w:rPr>
+          <w:rFonts w:ascii="Times New Roman" w:hAnsi="Times New Roman"/>
+          <w:iCs/>
+          <w:sz w:val="20"/>
+          <w:szCs w:val="18"/>
+        </w:rPr>
+        <w:t xml:space="preserve"> clicks on the </w:t>
+      </w:r>
+      <w:r>
+        <w:rPr>
+          <w:rFonts w:ascii="Times New Roman" w:hAnsi="Times New Roman"/>
+          <w:iCs/>
+          <w:sz w:val="20"/>
+          <w:szCs w:val="18"/>
+        </w:rPr>
+        <w:t>“</w:t>
+      </w:r>
+      <w:r>
+        <w:rPr>
+          <w:rFonts w:ascii="Times New Roman" w:hAnsi="Times New Roman"/>
+          <w:iCs/>
+          <w:sz w:val="20"/>
+          <w:szCs w:val="18"/>
+        </w:rPr>
+        <w:t>validate</w:t>
+      </w:r>
+      <w:r>
+        <w:rPr>
+          <w:rFonts w:ascii="Times New Roman" w:hAnsi="Times New Roman"/>
+          <w:iCs/>
+          <w:sz w:val="20"/>
+          <w:szCs w:val="18"/>
+        </w:rPr>
+        <w:t xml:space="preserve"> </w:t>
+      </w:r>
+      <w:r>
+        <w:rPr>
+          <w:rFonts w:ascii="Times New Roman" w:hAnsi="Times New Roman"/>
+          <w:iCs/>
+          <w:sz w:val="20"/>
+          <w:szCs w:val="18"/>
+        </w:rPr>
+        <w:t xml:space="preserve">input </w:t>
+      </w:r>
+      <w:r>
+        <w:rPr>
+          <w:rFonts w:ascii="Times New Roman" w:hAnsi="Times New Roman"/>
+          <w:iCs/>
+          <w:sz w:val="20"/>
+          <w:szCs w:val="18"/>
+        </w:rPr>
+        <w:t>parameters</w:t>
+      </w:r>
+      <w:r>
+        <w:rPr>
+          <w:rFonts w:ascii="Times New Roman" w:hAnsi="Times New Roman"/>
+          <w:iCs/>
+          <w:sz w:val="20"/>
+          <w:szCs w:val="18"/>
+        </w:rPr>
+        <w:t>”</w:t>
+      </w:r>
+      <w:r>
+        <w:rPr>
+          <w:rFonts w:ascii="Times New Roman" w:hAnsi="Times New Roman"/>
+          <w:iCs/>
+          <w:sz w:val="20"/>
+          <w:szCs w:val="18"/>
+        </w:rPr>
+        <w:t xml:space="preserve"> button</w:t>
+      </w:r>
+      <w:r>
+        <w:rPr>
+          <w:rFonts w:ascii="Times New Roman" w:hAnsi="Times New Roman"/>
+          <w:iCs/>
+          <w:sz w:val="20"/>
+          <w:szCs w:val="18"/>
+        </w:rPr>
+        <w:t xml:space="preserve"> </w:t>
+      </w:r>
+    </w:p>
+    <w:p>
+      <w:pPr>
+        <w:spacing w:after="0" w:line="240" w:lineRule="auto"/>
+        <w:ind w:firstLine="360"/>
+        <w:rPr>
+          <w:rFonts w:ascii="Times New Roman" w:hAnsi="Times New Roman"/>
+          <w:iCs/>
+          <w:sz w:val="20"/>
+          <w:szCs w:val="18"/>
+        </w:rPr>
+      </w:pPr>
+      <w:r>
+        <w:rPr>
+          <w:rFonts w:ascii="Times New Roman" w:hAnsi="Times New Roman"/>
+          <w:iCs/>
+          <w:sz w:val="20"/>
+          <w:szCs w:val="18"/>
+        </w:rPr>
+        <w:t xml:space="preserve">3. </w:t>
+      </w:r>
+      <w:r>
+        <w:rPr>
+          <w:rFonts w:ascii="Times New Roman" w:hAnsi="Times New Roman"/>
+          <w:iCs/>
+          <w:sz w:val="20"/>
+          <w:szCs w:val="18"/>
+        </w:rPr>
+        <w:t xml:space="preserve">The application validates the data and displays a message informing the </w:t>
+      </w:r>
+      <w:r>
+        <w:rPr>
+          <w:rFonts w:ascii="Times New Roman" w:hAnsi="Times New Roman"/>
+          <w:iCs/>
+          <w:sz w:val="20"/>
+          <w:szCs w:val="18"/>
+        </w:rPr>
+        <w:t>administ</w:t>
+      </w:r>
+      <w:r>
+        <w:rPr>
+          <w:rFonts w:ascii="Times New Roman" w:hAnsi="Times New Roman"/>
+          <w:iCs/>
+          <w:sz w:val="20"/>
+          <w:szCs w:val="18"/>
+        </w:rPr>
+        <w:t>r</w:t>
+      </w:r>
+      <w:r>
+        <w:rPr>
+          <w:rFonts w:ascii="Times New Roman" w:hAnsi="Times New Roman"/>
+          <w:iCs/>
+          <w:sz w:val="20"/>
+          <w:szCs w:val="18"/>
+        </w:rPr>
+        <w:t>ator</w:t>
+      </w:r>
+      <w:r>
+        <w:rPr>
+          <w:rFonts w:ascii="Times New Roman" w:hAnsi="Times New Roman"/>
+          <w:iCs/>
+          <w:sz w:val="20"/>
+          <w:szCs w:val="18"/>
+        </w:rPr>
+        <w:t xml:space="preserve"> to start the s</w:t>
+      </w:r>
+      <w:r>
+        <w:rPr>
+          <w:rFonts w:ascii="Times New Roman" w:hAnsi="Times New Roman"/>
+          <w:iCs/>
+          <w:sz w:val="20"/>
+          <w:szCs w:val="18"/>
+        </w:rPr>
+        <w:t>ystem</w:t>
+      </w:r>
+    </w:p>
+    <w:p>
+      <w:pPr>
+        <w:spacing w:after="0" w:line="240" w:lineRule="auto"/>
+        <w:ind w:firstLine="360"/>
+        <w:rPr>
+          <w:rFonts w:ascii="Times New Roman" w:hAnsi="Times New Roman"/>
+          <w:iCs/>
+          <w:sz w:val="20"/>
+          <w:szCs w:val="18"/>
+        </w:rPr>
+      </w:pPr>
+      <w:r>
+        <w:rPr>
+          <w:rFonts w:ascii="Times New Roman" w:hAnsi="Times New Roman"/>
+          <w:iCs/>
+          <w:sz w:val="20"/>
+          <w:szCs w:val="18"/>
+        </w:rPr>
+        <w:t xml:space="preserve">4. </w:t>
+      </w:r>
+      <w:r>
+        <w:rPr>
+          <w:rFonts w:ascii="Times New Roman" w:hAnsi="Times New Roman"/>
+          <w:iCs/>
+          <w:sz w:val="20"/>
+          <w:szCs w:val="18"/>
+        </w:rPr>
+        <w:t xml:space="preserve">The </w:t>
+      </w:r>
+      <w:r>
+        <w:rPr>
+          <w:rFonts w:ascii="Times New Roman" w:hAnsi="Times New Roman"/>
+          <w:iCs/>
+          <w:sz w:val="20"/>
+          <w:szCs w:val="18"/>
+        </w:rPr>
+        <w:t>administrator</w:t>
+      </w:r>
+      <w:r>
+        <w:rPr>
+          <w:rFonts w:ascii="Times New Roman" w:hAnsi="Times New Roman"/>
+          <w:iCs/>
+          <w:sz w:val="20"/>
+          <w:szCs w:val="18"/>
+        </w:rPr>
+        <w:t xml:space="preserve"> clicks on the </w:t>
+      </w:r>
+      <w:r>
+        <w:rPr>
+          <w:rFonts w:ascii="Times New Roman" w:hAnsi="Times New Roman"/>
+          <w:iCs/>
+          <w:sz w:val="20"/>
+          <w:szCs w:val="18"/>
+        </w:rPr>
+        <w:t>“</w:t>
+      </w:r>
+      <w:r>
+        <w:rPr>
+          <w:rFonts w:ascii="Times New Roman" w:hAnsi="Times New Roman"/>
+          <w:iCs/>
+          <w:sz w:val="20"/>
+          <w:szCs w:val="18"/>
+        </w:rPr>
+        <w:t>start</w:t>
+      </w:r>
+      <w:r>
+        <w:rPr>
+          <w:rFonts w:ascii="Times New Roman" w:hAnsi="Times New Roman"/>
+          <w:iCs/>
+          <w:sz w:val="20"/>
+          <w:szCs w:val="18"/>
+        </w:rPr>
+        <w:t xml:space="preserve">” </w:t>
+      </w:r>
+      <w:r>
+        <w:rPr>
+          <w:rFonts w:ascii="Times New Roman" w:hAnsi="Times New Roman"/>
+          <w:iCs/>
+          <w:sz w:val="20"/>
+          <w:szCs w:val="18"/>
+        </w:rPr>
+        <w:t>button</w:t>
+      </w:r>
+    </w:p>
+    <w:p>
+      <w:pPr>
+        <w:spacing w:after="0" w:line="240" w:lineRule="auto"/>
+        <w:ind w:firstLine="360"/>
+        <w:rPr>
+          <w:rFonts w:ascii="Times New Roman" w:hAnsi="Times New Roman"/>
+          <w:iCs/>
+          <w:sz w:val="20"/>
+          <w:szCs w:val="18"/>
+        </w:rPr>
+      </w:pPr>
+      <w:r>
+        <w:rPr>
+          <w:rFonts w:ascii="Times New Roman" w:hAnsi="Times New Roman"/>
+          <w:iCs/>
+          <w:sz w:val="20"/>
+          <w:szCs w:val="18"/>
+        </w:rPr>
+        <w:t xml:space="preserve">5. </w:t>
+      </w:r>
+      <w:r>
+        <w:rPr>
+          <w:rFonts w:ascii="Times New Roman" w:hAnsi="Times New Roman"/>
+          <w:iCs/>
+          <w:sz w:val="20"/>
+          <w:szCs w:val="18"/>
+        </w:rPr>
+        <w:t xml:space="preserve">The application </w:t>
+      </w:r>
+      <w:r>
+        <w:rPr>
+          <w:rFonts w:ascii="Times New Roman" w:hAnsi="Times New Roman"/>
+          <w:iCs/>
+          <w:sz w:val="20"/>
+          <w:szCs w:val="18"/>
+        </w:rPr>
+        <w:t>starts</w:t>
+      </w:r>
+      <w:r>
+        <w:rPr>
+          <w:rFonts w:ascii="Times New Roman" w:hAnsi="Times New Roman"/>
+          <w:iCs/>
+          <w:sz w:val="20"/>
+          <w:szCs w:val="18"/>
+        </w:rPr>
+        <w:t xml:space="preserve"> the system</w:t>
+      </w:r>
+    </w:p>
+    <w:p>
+      <w:pPr>
+        <w:spacing w:after="0" w:line="240" w:lineRule="auto"/>
+        <w:ind w:firstLine="360"/>
+        <w:rPr>
+          <w:rFonts w:ascii="Times New Roman" w:hAnsi="Times New Roman"/>
+          <w:iCs/>
+          <w:sz w:val="20"/>
+          <w:szCs w:val="18"/>
+        </w:rPr>
+      </w:pPr>
+      <w:r>
+        <w:rPr>
+          <w:rFonts w:ascii="Times New Roman" w:hAnsi="Times New Roman"/>
+          <w:b/>
+          <w:bCs/>
+          <w:iCs/>
+          <w:sz w:val="20"/>
+          <w:szCs w:val="18"/>
+        </w:rPr>
+        <w:t>Alternative Sequence</w:t>
+      </w:r>
+      <w:r>
+        <w:rPr>
+          <w:rFonts w:ascii="Times New Roman" w:hAnsi="Times New Roman"/>
+          <w:iCs/>
+          <w:sz w:val="20"/>
+          <w:szCs w:val="18"/>
+        </w:rPr>
+        <w:t xml:space="preserve">: </w:t>
+      </w:r>
+      <w:r>
+        <w:rPr>
+          <w:rFonts w:ascii="Times New Roman" w:hAnsi="Times New Roman"/>
+          <w:iCs/>
+          <w:sz w:val="20"/>
+          <w:szCs w:val="18"/>
+          <w:u w:val="single"/>
+        </w:rPr>
+        <w:t>I</w:t>
+      </w:r>
+      <w:r>
+        <w:rPr>
+          <w:rFonts w:ascii="Times New Roman" w:hAnsi="Times New Roman"/>
+          <w:iCs/>
+          <w:sz w:val="20"/>
+          <w:szCs w:val="18"/>
+          <w:u w:val="single"/>
+        </w:rPr>
+        <w:t>nvalid values for the setup parameters</w:t>
+      </w:r>
+      <w:r>
+        <w:rPr>
+          <w:rFonts w:ascii="Times New Roman" w:hAnsi="Times New Roman"/>
+          <w:iCs/>
+          <w:sz w:val="20"/>
+          <w:szCs w:val="18"/>
+        </w:rPr>
+        <w:t xml:space="preserve"> </w:t>
+      </w:r>
+    </w:p>
+    <w:p>
+      <w:pPr>
+        <w:spacing w:after="0" w:line="240" w:lineRule="auto"/>
+        <w:ind w:firstLine="360"/>
+        <w:rPr>
+          <w:rFonts w:ascii="Times New Roman" w:hAnsi="Times New Roman"/>
+          <w:iCs/>
+          <w:sz w:val="20"/>
+          <w:szCs w:val="18"/>
+        </w:rPr>
+      </w:pPr>
+      <w:r>
+        <w:rPr>
+          <w:rFonts w:ascii="Times New Roman" w:hAnsi="Times New Roman"/>
+          <w:iCs/>
+          <w:sz w:val="20"/>
+          <w:szCs w:val="18"/>
+        </w:rPr>
+        <w:t xml:space="preserve">The </w:t>
+      </w:r>
+      <w:r>
+        <w:rPr>
+          <w:rFonts w:ascii="Times New Roman" w:hAnsi="Times New Roman"/>
+          <w:iCs/>
+          <w:sz w:val="20"/>
+          <w:szCs w:val="18"/>
+        </w:rPr>
+        <w:t>administrator</w:t>
+      </w:r>
+      <w:r>
+        <w:rPr>
+          <w:rFonts w:ascii="Times New Roman" w:hAnsi="Times New Roman"/>
+          <w:iCs/>
+          <w:sz w:val="20"/>
+          <w:szCs w:val="18"/>
+        </w:rPr>
+        <w:t xml:space="preserve"> inserts invalid values for the application’s setup parameters</w:t>
+      </w:r>
+    </w:p>
+    <w:p>
+      <w:pPr>
+        <w:spacing w:after="0" w:line="240" w:lineRule="auto"/>
+        <w:ind w:firstLine="360"/>
+        <w:rPr>
+          <w:rFonts w:ascii="Times New Roman" w:hAnsi="Times New Roman"/>
+          <w:iCs/>
+          <w:sz w:val="20"/>
+          <w:szCs w:val="18"/>
+        </w:rPr>
+      </w:pPr>
+      <w:r>
+        <w:rPr>
+          <w:rFonts w:ascii="Times New Roman" w:hAnsi="Times New Roman"/>
+          <w:iCs/>
+          <w:sz w:val="20"/>
+          <w:szCs w:val="18"/>
+        </w:rPr>
+        <w:t xml:space="preserve">The application displays an error message and requests the </w:t>
+      </w:r>
+      <w:r>
+        <w:rPr>
+          <w:rFonts w:ascii="Times New Roman" w:hAnsi="Times New Roman"/>
+          <w:iCs/>
+          <w:sz w:val="20"/>
+          <w:szCs w:val="18"/>
+        </w:rPr>
+        <w:t>administrator</w:t>
+      </w:r>
+      <w:r>
+        <w:rPr>
+          <w:rFonts w:ascii="Times New Roman" w:hAnsi="Times New Roman"/>
+          <w:iCs/>
+          <w:sz w:val="20"/>
+          <w:szCs w:val="18"/>
+        </w:rPr>
+        <w:t xml:space="preserve"> to insert valid values</w:t>
+      </w:r>
+    </w:p>
+    <w:p>
+      <w:pPr>
+        <w:spacing w:after="0" w:line="240" w:lineRule="auto"/>
+        <w:ind w:firstLine="360"/>
+        <w:rPr>
+          <w:rFonts w:ascii="Times New Roman" w:hAnsi="Times New Roman"/>
+          <w:iCs/>
+          <w:sz w:val="20"/>
+          <w:szCs w:val="18"/>
+        </w:rPr>
+      </w:pPr>
+      <w:r>
+        <w:rPr>
+          <w:rFonts w:ascii="Times New Roman" w:hAnsi="Times New Roman"/>
+          <w:iCs/>
+          <w:sz w:val="20"/>
+          <w:szCs w:val="18"/>
+        </w:rPr>
+        <w:t>The scenario returns to step 1</w:t>
+      </w:r>
+    </w:p>
+    <w:p>
+      <w:pPr>
+        <w:spacing w:after="0" w:line="240" w:lineRule="auto"/>
+        <w:ind w:firstLine="360"/>
+        <w:rPr>
+          <w:rFonts w:ascii="Times New Roman" w:hAnsi="Times New Roman"/>
+          <w:iCs/>
+          <w:sz w:val="20"/>
+          <w:szCs w:val="18"/>
+        </w:rPr>
+      </w:pPr>
+    </w:p>
+    <w:p>
+      <w:pPr>
+        <w:spacing w:after="0" w:line="240" w:lineRule="auto"/>
+        <w:ind w:firstLine="360"/>
+        <w:rPr>
+          <w:rFonts w:ascii="Times New Roman" w:hAnsi="Times New Roman"/>
+          <w:iCs/>
+          <w:sz w:val="20"/>
+          <w:szCs w:val="18"/>
+        </w:rPr>
+      </w:pPr>
+      <w:r>
+        <w:rPr>
+          <w:rFonts w:ascii="Times New Roman" w:hAnsi="Times New Roman"/>
+          <w:b/>
+          <w:bCs/>
+          <w:iCs/>
+          <w:sz w:val="20"/>
+          <w:szCs w:val="18"/>
+        </w:rPr>
+        <w:t>Use Case</w:t>
+      </w:r>
+      <w:r>
+        <w:rPr>
+          <w:rFonts w:ascii="Times New Roman" w:hAnsi="Times New Roman"/>
+          <w:iCs/>
+          <w:sz w:val="20"/>
+          <w:szCs w:val="18"/>
+        </w:rPr>
+        <w:t xml:space="preserve">: </w:t>
+      </w:r>
+      <w:r>
+        <w:rPr>
+          <w:rFonts w:ascii="Times New Roman" w:hAnsi="Times New Roman"/>
+          <w:iCs/>
+          <w:sz w:val="20"/>
+          <w:szCs w:val="18"/>
+        </w:rPr>
+        <w:t>adjust</w:t>
+      </w:r>
+      <w:r>
+        <w:rPr>
+          <w:rFonts w:ascii="Times New Roman" w:hAnsi="Times New Roman"/>
+          <w:iCs/>
+          <w:sz w:val="20"/>
+          <w:szCs w:val="18"/>
+        </w:rPr>
+        <w:t xml:space="preserve"> the system parameters</w:t>
+      </w:r>
+      <w:r>
+        <w:rPr>
+          <w:rFonts w:ascii="Times New Roman" w:hAnsi="Times New Roman"/>
+          <w:iCs/>
+          <w:sz w:val="20"/>
+          <w:szCs w:val="18"/>
+        </w:rPr>
+        <w:t xml:space="preserve"> </w:t>
+      </w:r>
+    </w:p>
+    <w:p>
+      <w:pPr>
+        <w:spacing w:after="0" w:line="240" w:lineRule="auto"/>
+        <w:ind w:firstLine="360"/>
+        <w:rPr>
+          <w:rFonts w:ascii="Times New Roman" w:hAnsi="Times New Roman"/>
+          <w:iCs/>
+          <w:sz w:val="20"/>
+          <w:szCs w:val="18"/>
+        </w:rPr>
+      </w:pPr>
+      <w:r>
+        <w:rPr>
+          <w:rFonts w:ascii="Times New Roman" w:hAnsi="Times New Roman"/>
+          <w:b/>
+          <w:bCs/>
+          <w:iCs/>
+          <w:sz w:val="20"/>
+          <w:szCs w:val="18"/>
+        </w:rPr>
+        <w:t>Primary Actor</w:t>
+      </w:r>
+      <w:r>
+        <w:rPr>
+          <w:rFonts w:ascii="Times New Roman" w:hAnsi="Times New Roman"/>
+          <w:iCs/>
+          <w:sz w:val="20"/>
+          <w:szCs w:val="18"/>
+        </w:rPr>
+        <w:t xml:space="preserve">: </w:t>
+      </w:r>
+      <w:r>
+        <w:rPr>
+          <w:rFonts w:ascii="Times New Roman" w:hAnsi="Times New Roman"/>
+          <w:iCs/>
+          <w:sz w:val="20"/>
+          <w:szCs w:val="18"/>
+        </w:rPr>
+        <w:t>administrator</w:t>
+      </w:r>
+    </w:p>
+    <w:p>
+      <w:pPr>
+        <w:spacing w:after="0" w:line="240" w:lineRule="auto"/>
+        <w:ind w:firstLine="360"/>
+        <w:rPr>
+          <w:rFonts w:ascii="Times New Roman" w:hAnsi="Times New Roman"/>
+          <w:iCs/>
+          <w:sz w:val="20"/>
+          <w:szCs w:val="18"/>
+        </w:rPr>
+      </w:pPr>
+      <w:r>
+        <w:rPr>
+          <w:rFonts w:ascii="Times New Roman" w:hAnsi="Times New Roman"/>
+          <w:b/>
+          <w:bCs/>
+          <w:iCs/>
+          <w:sz w:val="20"/>
+          <w:szCs w:val="18"/>
+        </w:rPr>
+        <w:t>Main Success Scenario</w:t>
+      </w:r>
+      <w:r>
+        <w:rPr>
+          <w:rFonts w:ascii="Times New Roman" w:hAnsi="Times New Roman"/>
+          <w:iCs/>
+          <w:sz w:val="20"/>
+          <w:szCs w:val="18"/>
+        </w:rPr>
+        <w:t xml:space="preserve">: </w:t>
+      </w:r>
+    </w:p>
+    <w:p>
+      <w:pPr>
+        <w:spacing w:after="0" w:line="240" w:lineRule="auto"/>
+        <w:ind w:firstLine="360"/>
+        <w:rPr>
+          <w:rFonts w:ascii="Times New Roman" w:hAnsi="Times New Roman"/>
+          <w:iCs/>
+          <w:sz w:val="20"/>
+          <w:szCs w:val="18"/>
+        </w:rPr>
+      </w:pPr>
+      <w:r>
+        <w:rPr>
+          <w:rFonts w:ascii="Times New Roman" w:hAnsi="Times New Roman"/>
+          <w:iCs/>
+          <w:sz w:val="20"/>
+          <w:szCs w:val="18"/>
+        </w:rPr>
+        <w:t xml:space="preserve">1. </w:t>
+      </w:r>
+      <w:r>
+        <w:rPr>
+          <w:rFonts w:ascii="Times New Roman" w:hAnsi="Times New Roman"/>
+          <w:iCs/>
+          <w:sz w:val="20"/>
+          <w:szCs w:val="18"/>
+        </w:rPr>
+        <w:t xml:space="preserve">The </w:t>
+      </w:r>
+      <w:r>
+        <w:rPr>
+          <w:rFonts w:ascii="Times New Roman" w:hAnsi="Times New Roman"/>
+          <w:iCs/>
+          <w:sz w:val="20"/>
+          <w:szCs w:val="18"/>
+        </w:rPr>
+        <w:t>administrator</w:t>
+      </w:r>
+      <w:r>
+        <w:rPr>
+          <w:rFonts w:ascii="Times New Roman" w:hAnsi="Times New Roman"/>
+          <w:iCs/>
+          <w:sz w:val="20"/>
+          <w:szCs w:val="18"/>
+        </w:rPr>
+        <w:t xml:space="preserve"> </w:t>
+      </w:r>
+      <w:r>
+        <w:rPr>
+          <w:rFonts w:ascii="Times New Roman" w:hAnsi="Times New Roman"/>
+          <w:iCs/>
+          <w:sz w:val="20"/>
+          <w:szCs w:val="18"/>
+        </w:rPr>
+        <w:t>selects the parameter to edit</w:t>
+      </w:r>
+      <w:r>
+        <w:rPr>
+          <w:rFonts w:ascii="Times New Roman" w:hAnsi="Times New Roman"/>
+          <w:iCs/>
+          <w:sz w:val="20"/>
+          <w:szCs w:val="18"/>
+        </w:rPr>
+        <w:t xml:space="preserve"> </w:t>
+      </w:r>
+    </w:p>
+    <w:p>
+      <w:pPr>
+        <w:spacing w:after="0" w:line="240" w:lineRule="auto"/>
+        <w:ind w:firstLine="360"/>
+        <w:rPr>
+          <w:rFonts w:ascii="Times New Roman" w:hAnsi="Times New Roman"/>
+          <w:iCs/>
+          <w:sz w:val="20"/>
+          <w:szCs w:val="18"/>
+        </w:rPr>
+      </w:pPr>
+      <w:r>
+        <w:rPr>
+          <w:rFonts w:ascii="Times New Roman" w:hAnsi="Times New Roman"/>
+          <w:iCs/>
+          <w:sz w:val="20"/>
+          <w:szCs w:val="18"/>
+        </w:rPr>
+        <w:t>2. T</w:t>
+      </w:r>
+      <w:r>
+        <w:rPr>
+          <w:rFonts w:ascii="Times New Roman" w:hAnsi="Times New Roman"/>
+          <w:iCs/>
+          <w:sz w:val="20"/>
+          <w:szCs w:val="18"/>
+        </w:rPr>
+        <w:t xml:space="preserve">he </w:t>
+      </w:r>
+      <w:r>
+        <w:rPr>
+          <w:rFonts w:ascii="Times New Roman" w:hAnsi="Times New Roman"/>
+          <w:iCs/>
+          <w:sz w:val="20"/>
+          <w:szCs w:val="18"/>
+        </w:rPr>
+        <w:t>administrator</w:t>
+      </w:r>
+      <w:r>
+        <w:rPr>
+          <w:rFonts w:ascii="Times New Roman" w:hAnsi="Times New Roman"/>
+          <w:iCs/>
+          <w:sz w:val="20"/>
+          <w:szCs w:val="18"/>
+        </w:rPr>
+        <w:t xml:space="preserve"> clicks on the </w:t>
+      </w:r>
+      <w:r>
+        <w:rPr>
+          <w:rFonts w:ascii="Times New Roman" w:hAnsi="Times New Roman"/>
+          <w:iCs/>
+          <w:sz w:val="20"/>
+          <w:szCs w:val="18"/>
+        </w:rPr>
+        <w:t>“</w:t>
+      </w:r>
+      <w:r>
+        <w:rPr>
+          <w:rFonts w:ascii="Times New Roman" w:hAnsi="Times New Roman"/>
+          <w:iCs/>
+          <w:sz w:val="20"/>
+          <w:szCs w:val="18"/>
+        </w:rPr>
+        <w:t>E</w:t>
+      </w:r>
+      <w:r>
+        <w:rPr>
+          <w:rFonts w:ascii="Times New Roman" w:hAnsi="Times New Roman"/>
+          <w:iCs/>
+          <w:sz w:val="20"/>
+          <w:szCs w:val="18"/>
+        </w:rPr>
+        <w:t>dit</w:t>
+      </w:r>
+      <w:r>
+        <w:rPr>
+          <w:rFonts w:ascii="Times New Roman" w:hAnsi="Times New Roman"/>
+          <w:iCs/>
+          <w:sz w:val="20"/>
+          <w:szCs w:val="18"/>
+        </w:rPr>
+        <w:t>”</w:t>
+      </w:r>
+      <w:r>
+        <w:rPr>
+          <w:rFonts w:ascii="Times New Roman" w:hAnsi="Times New Roman"/>
+          <w:iCs/>
+          <w:sz w:val="20"/>
+          <w:szCs w:val="18"/>
+        </w:rPr>
+        <w:t xml:space="preserve"> button</w:t>
+      </w:r>
+      <w:r>
+        <w:rPr>
+          <w:rFonts w:ascii="Times New Roman" w:hAnsi="Times New Roman"/>
+          <w:iCs/>
+          <w:sz w:val="20"/>
+          <w:szCs w:val="18"/>
+        </w:rPr>
+        <w:t xml:space="preserve"> </w:t>
+      </w:r>
+    </w:p>
+    <w:p>
+      <w:pPr>
+        <w:spacing w:after="0" w:line="240" w:lineRule="auto"/>
+        <w:ind w:firstLine="360"/>
+        <w:rPr>
+          <w:rFonts w:ascii="Times New Roman" w:hAnsi="Times New Roman"/>
+          <w:iCs/>
+          <w:sz w:val="20"/>
+          <w:szCs w:val="18"/>
+        </w:rPr>
+      </w:pPr>
+      <w:r>
+        <w:rPr>
+          <w:rFonts w:ascii="Times New Roman" w:hAnsi="Times New Roman"/>
+          <w:iCs/>
+          <w:sz w:val="20"/>
+          <w:szCs w:val="18"/>
+        </w:rPr>
+        <w:t xml:space="preserve">3. </w:t>
+      </w:r>
+      <w:r>
+        <w:rPr>
+          <w:rFonts w:ascii="Times New Roman" w:hAnsi="Times New Roman"/>
+          <w:iCs/>
+          <w:sz w:val="20"/>
+          <w:szCs w:val="18"/>
+        </w:rPr>
+        <w:t xml:space="preserve">The </w:t>
+      </w:r>
+      <w:r>
+        <w:rPr>
+          <w:rFonts w:ascii="Times New Roman" w:hAnsi="Times New Roman"/>
+          <w:iCs/>
+          <w:sz w:val="20"/>
+          <w:szCs w:val="18"/>
+        </w:rPr>
+        <w:t>administrator enters the new parameter</w:t>
+      </w:r>
+    </w:p>
+    <w:p>
+      <w:pPr>
+        <w:spacing w:after="0" w:line="240" w:lineRule="auto"/>
+        <w:ind w:firstLine="360"/>
+        <w:rPr>
+          <w:rFonts w:ascii="Times New Roman" w:hAnsi="Times New Roman"/>
+          <w:iCs/>
+          <w:sz w:val="20"/>
+          <w:szCs w:val="18"/>
+        </w:rPr>
+      </w:pPr>
+      <w:r>
+        <w:rPr>
+          <w:rFonts w:ascii="Times New Roman" w:hAnsi="Times New Roman"/>
+          <w:iCs/>
+          <w:sz w:val="20"/>
+          <w:szCs w:val="18"/>
+        </w:rPr>
+        <w:t xml:space="preserve">4. The </w:t>
+      </w:r>
+      <w:r>
+        <w:rPr>
+          <w:rFonts w:ascii="Times New Roman" w:hAnsi="Times New Roman"/>
+          <w:iCs/>
+          <w:sz w:val="20"/>
+          <w:szCs w:val="18"/>
+        </w:rPr>
+        <w:t>new parameter is saved</w:t>
+      </w:r>
+    </w:p>
+    <w:p>
+      <w:pPr>
+        <w:spacing w:after="0" w:line="240" w:lineRule="auto"/>
+        <w:ind w:firstLine="360"/>
+        <w:rPr>
+          <w:rFonts w:ascii="Times New Roman" w:hAnsi="Times New Roman"/>
+          <w:iCs/>
+          <w:sz w:val="20"/>
+          <w:szCs w:val="18"/>
+        </w:rPr>
+      </w:pPr>
+      <w:r>
+        <w:rPr>
+          <w:rFonts w:ascii="Times New Roman" w:hAnsi="Times New Roman"/>
+          <w:iCs/>
+          <w:sz w:val="20"/>
+          <w:szCs w:val="18"/>
+        </w:rPr>
+        <w:t xml:space="preserve">5. </w:t>
+      </w:r>
+      <w:r>
+        <w:rPr>
+          <w:rFonts w:ascii="Times New Roman" w:hAnsi="Times New Roman"/>
+          <w:iCs/>
+          <w:sz w:val="20"/>
+          <w:szCs w:val="18"/>
+        </w:rPr>
+        <w:t>A confirmation message is displayed</w:t>
+      </w:r>
+    </w:p>
+    <w:p>
+      <w:pPr>
+        <w:spacing w:after="0" w:line="240" w:lineRule="auto"/>
+        <w:ind w:firstLine="360"/>
+        <w:rPr>
+          <w:rFonts w:ascii="Times New Roman" w:hAnsi="Times New Roman"/>
+          <w:iCs/>
+          <w:sz w:val="20"/>
+          <w:szCs w:val="18"/>
+        </w:rPr>
+      </w:pPr>
+      <w:r>
+        <w:rPr>
+          <w:rFonts w:ascii="Times New Roman" w:hAnsi="Times New Roman"/>
+          <w:b/>
+          <w:bCs/>
+          <w:iCs/>
+          <w:sz w:val="20"/>
+          <w:szCs w:val="18"/>
+        </w:rPr>
+        <w:t>Alternative Sequence</w:t>
+      </w:r>
+      <w:r>
+        <w:rPr>
+          <w:rFonts w:ascii="Times New Roman" w:hAnsi="Times New Roman"/>
+          <w:iCs/>
+          <w:sz w:val="20"/>
+          <w:szCs w:val="18"/>
+        </w:rPr>
+        <w:t xml:space="preserve">: </w:t>
+      </w:r>
+      <w:r>
+        <w:rPr>
+          <w:rFonts w:ascii="Times New Roman" w:hAnsi="Times New Roman"/>
+          <w:iCs/>
+          <w:sz w:val="20"/>
+          <w:szCs w:val="18"/>
+          <w:u w:val="single"/>
+        </w:rPr>
+        <w:t>I</w:t>
+      </w:r>
+      <w:r>
+        <w:rPr>
+          <w:rFonts w:ascii="Times New Roman" w:hAnsi="Times New Roman"/>
+          <w:iCs/>
+          <w:sz w:val="20"/>
+          <w:szCs w:val="18"/>
+          <w:u w:val="single"/>
+        </w:rPr>
+        <w:t>nvalid values for the parameters</w:t>
+      </w:r>
+      <w:r>
+        <w:rPr>
+          <w:rFonts w:ascii="Times New Roman" w:hAnsi="Times New Roman"/>
+          <w:iCs/>
+          <w:sz w:val="20"/>
+          <w:szCs w:val="18"/>
+        </w:rPr>
+        <w:t xml:space="preserve"> </w:t>
+      </w:r>
+    </w:p>
+    <w:p>
+      <w:pPr>
+        <w:spacing w:after="0" w:line="240" w:lineRule="auto"/>
+        <w:ind w:firstLine="360"/>
+        <w:rPr>
+          <w:rFonts w:ascii="Times New Roman" w:hAnsi="Times New Roman"/>
+          <w:iCs/>
+          <w:sz w:val="20"/>
+          <w:szCs w:val="18"/>
+        </w:rPr>
+      </w:pPr>
+      <w:r>
+        <w:rPr>
+          <w:rFonts w:ascii="Times New Roman" w:hAnsi="Times New Roman"/>
+          <w:iCs/>
+          <w:sz w:val="20"/>
+          <w:szCs w:val="18"/>
+        </w:rPr>
+        <w:lastRenderedPageBreak/>
+        <w:t xml:space="preserve">The </w:t>
+      </w:r>
+      <w:r>
+        <w:rPr>
+          <w:rFonts w:ascii="Times New Roman" w:hAnsi="Times New Roman"/>
+          <w:iCs/>
+          <w:sz w:val="20"/>
+          <w:szCs w:val="18"/>
+        </w:rPr>
+        <w:t>administrator</w:t>
+      </w:r>
+      <w:r>
+        <w:rPr>
+          <w:rFonts w:ascii="Times New Roman" w:hAnsi="Times New Roman"/>
+          <w:iCs/>
+          <w:sz w:val="20"/>
+          <w:szCs w:val="18"/>
+        </w:rPr>
+        <w:t xml:space="preserve"> inserts invalid values for the application’s parameters</w:t>
+      </w:r>
+    </w:p>
+    <w:p>
+      <w:pPr>
+        <w:spacing w:after="0" w:line="240" w:lineRule="auto"/>
+        <w:ind w:firstLine="360"/>
+        <w:rPr>
+          <w:rFonts w:ascii="Times New Roman" w:hAnsi="Times New Roman"/>
+          <w:iCs/>
+          <w:sz w:val="20"/>
+          <w:szCs w:val="18"/>
+        </w:rPr>
+      </w:pPr>
+      <w:r>
+        <w:rPr>
+          <w:rFonts w:ascii="Times New Roman" w:hAnsi="Times New Roman"/>
+          <w:iCs/>
+          <w:sz w:val="20"/>
+          <w:szCs w:val="18"/>
+        </w:rPr>
+        <w:t xml:space="preserve">The application displays an error message and requests the </w:t>
+      </w:r>
+      <w:r>
+        <w:rPr>
+          <w:rFonts w:ascii="Times New Roman" w:hAnsi="Times New Roman"/>
+          <w:iCs/>
+          <w:sz w:val="20"/>
+          <w:szCs w:val="18"/>
+        </w:rPr>
+        <w:t>admin</w:t>
+      </w:r>
+      <w:r>
+        <w:rPr>
+          <w:rFonts w:ascii="Times New Roman" w:hAnsi="Times New Roman"/>
+          <w:iCs/>
+          <w:sz w:val="20"/>
+          <w:szCs w:val="18"/>
+        </w:rPr>
+        <w:t xml:space="preserve"> to insert valid values</w:t>
+      </w:r>
+    </w:p>
+    <w:p>
+      <w:pPr>
+        <w:spacing w:after="0" w:line="240" w:lineRule="auto"/>
+        <w:ind w:firstLine="360"/>
+        <w:rPr>
+          <w:rFonts w:ascii="Times New Roman" w:hAnsi="Times New Roman"/>
+          <w:iCs/>
+          <w:sz w:val="20"/>
+          <w:szCs w:val="18"/>
+        </w:rPr>
+      </w:pPr>
+      <w:r>
+        <w:rPr>
+          <w:rFonts w:ascii="Times New Roman" w:hAnsi="Times New Roman"/>
+          <w:iCs/>
+          <w:sz w:val="20"/>
+          <w:szCs w:val="18"/>
+        </w:rPr>
+        <w:t xml:space="preserve">The scenario returns to step </w:t>
+      </w:r>
+      <w:r>
+        <w:rPr>
+          <w:rFonts w:ascii="Times New Roman" w:hAnsi="Times New Roman"/>
+          <w:iCs/>
+          <w:sz w:val="20"/>
+          <w:szCs w:val="18"/>
+        </w:rPr>
+        <w:t>3</w:t>
+      </w:r>
+    </w:p>
+    <w:p>
+      <w:pPr>
+        <w:spacing w:after="0" w:line="240" w:lineRule="auto"/>
+        <w:ind w:firstLine="360"/>
+        <w:rPr>
+          <w:rFonts w:ascii="Times New Roman" w:hAnsi="Times New Roman"/>
+          <w:iCs/>
+          <w:sz w:val="20"/>
+          <w:szCs w:val="18"/>
+        </w:rPr>
+      </w:pPr>
+    </w:p>
+    <w:p>
+      <w:pPr>
+        <w:spacing w:after="0" w:line="240" w:lineRule="auto"/>
+        <w:ind w:firstLine="360"/>
+        <w:rPr>
+          <w:rFonts w:ascii="Times New Roman" w:hAnsi="Times New Roman"/>
+          <w:iCs/>
+          <w:sz w:val="20"/>
+          <w:szCs w:val="18"/>
+        </w:rPr>
+      </w:pPr>
+      <w:r>
+        <w:rPr>
+          <w:rFonts w:ascii="Times New Roman" w:hAnsi="Times New Roman"/>
+          <w:b/>
+          <w:bCs/>
+          <w:iCs/>
+          <w:sz w:val="20"/>
+          <w:szCs w:val="18"/>
+        </w:rPr>
+        <w:t>Use Case</w:t>
+      </w:r>
+      <w:r>
+        <w:rPr>
+          <w:rFonts w:ascii="Times New Roman" w:hAnsi="Times New Roman"/>
+          <w:iCs/>
+          <w:sz w:val="20"/>
+          <w:szCs w:val="18"/>
+        </w:rPr>
+        <w:t xml:space="preserve">: </w:t>
+      </w:r>
+      <w:r>
+        <w:rPr>
+          <w:rFonts w:ascii="Times New Roman" w:hAnsi="Times New Roman"/>
+          <w:iCs/>
+          <w:sz w:val="20"/>
+          <w:szCs w:val="18"/>
+        </w:rPr>
+        <w:t>get live status report</w:t>
+      </w:r>
+      <w:r>
+        <w:rPr>
+          <w:rFonts w:ascii="Times New Roman" w:hAnsi="Times New Roman"/>
+          <w:iCs/>
+          <w:sz w:val="20"/>
+          <w:szCs w:val="18"/>
+        </w:rPr>
+        <w:t xml:space="preserve"> </w:t>
+      </w:r>
+    </w:p>
+    <w:p>
+      <w:pPr>
+        <w:spacing w:after="0" w:line="240" w:lineRule="auto"/>
+        <w:ind w:firstLine="360"/>
+        <w:rPr>
+          <w:rFonts w:ascii="Times New Roman" w:hAnsi="Times New Roman"/>
+          <w:iCs/>
+          <w:sz w:val="20"/>
+          <w:szCs w:val="18"/>
+        </w:rPr>
+      </w:pPr>
+      <w:r>
+        <w:rPr>
+          <w:rFonts w:ascii="Times New Roman" w:hAnsi="Times New Roman"/>
+          <w:b/>
+          <w:bCs/>
+          <w:iCs/>
+          <w:sz w:val="20"/>
+          <w:szCs w:val="18"/>
+        </w:rPr>
+        <w:t>Primary Actor</w:t>
+      </w:r>
+      <w:r>
+        <w:rPr>
+          <w:rFonts w:ascii="Times New Roman" w:hAnsi="Times New Roman"/>
+          <w:iCs/>
+          <w:sz w:val="20"/>
+          <w:szCs w:val="18"/>
+        </w:rPr>
+        <w:t xml:space="preserve">: </w:t>
+      </w:r>
+      <w:r>
+        <w:rPr>
+          <w:rFonts w:ascii="Times New Roman" w:hAnsi="Times New Roman"/>
+          <w:iCs/>
+          <w:sz w:val="20"/>
+          <w:szCs w:val="18"/>
+        </w:rPr>
+        <w:t>administrator</w:t>
+      </w:r>
+    </w:p>
+    <w:p>
+      <w:pPr>
+        <w:spacing w:after="0" w:line="240" w:lineRule="auto"/>
+        <w:ind w:firstLine="360"/>
+        <w:rPr>
+          <w:rFonts w:ascii="Times New Roman" w:hAnsi="Times New Roman"/>
+          <w:iCs/>
+          <w:sz w:val="20"/>
+          <w:szCs w:val="18"/>
+        </w:rPr>
+      </w:pPr>
+      <w:r>
+        <w:rPr>
+          <w:rFonts w:ascii="Times New Roman" w:hAnsi="Times New Roman"/>
+          <w:b/>
+          <w:bCs/>
+          <w:iCs/>
+          <w:sz w:val="20"/>
+          <w:szCs w:val="18"/>
+        </w:rPr>
+        <w:t>Main Success Scenario</w:t>
+      </w:r>
+      <w:r>
+        <w:rPr>
+          <w:rFonts w:ascii="Times New Roman" w:hAnsi="Times New Roman"/>
+          <w:iCs/>
+          <w:sz w:val="20"/>
+          <w:szCs w:val="18"/>
+        </w:rPr>
+        <w:t xml:space="preserve">: </w:t>
+      </w:r>
+    </w:p>
+    <w:p>
+      <w:pPr>
+        <w:spacing w:after="0" w:line="240" w:lineRule="auto"/>
+        <w:ind w:firstLine="360"/>
+        <w:rPr>
+          <w:rFonts w:ascii="Times New Roman" w:hAnsi="Times New Roman"/>
+          <w:iCs/>
+          <w:sz w:val="20"/>
+          <w:szCs w:val="18"/>
+        </w:rPr>
+      </w:pPr>
+      <w:r>
+        <w:rPr>
+          <w:rFonts w:ascii="Times New Roman" w:hAnsi="Times New Roman"/>
+          <w:iCs/>
+          <w:sz w:val="20"/>
+          <w:szCs w:val="18"/>
+        </w:rPr>
+        <w:t>1</w:t>
+      </w:r>
+      <w:r>
+        <w:rPr>
+          <w:rFonts w:ascii="Times New Roman" w:hAnsi="Times New Roman"/>
+          <w:iCs/>
+          <w:sz w:val="20"/>
+          <w:szCs w:val="18"/>
+        </w:rPr>
+        <w:t>. The admin</w:t>
+      </w:r>
+      <w:r>
+        <w:rPr>
+          <w:rFonts w:ascii="Times New Roman" w:hAnsi="Times New Roman"/>
+          <w:iCs/>
+          <w:sz w:val="20"/>
+          <w:szCs w:val="18"/>
+        </w:rPr>
+        <w:t>istrator</w:t>
+      </w:r>
+      <w:r>
+        <w:rPr>
+          <w:rFonts w:ascii="Times New Roman" w:hAnsi="Times New Roman"/>
+          <w:iCs/>
+          <w:sz w:val="20"/>
+          <w:szCs w:val="18"/>
+        </w:rPr>
+        <w:t xml:space="preserve"> should </w:t>
+      </w:r>
+      <w:r>
+        <w:rPr>
+          <w:rFonts w:ascii="Times New Roman" w:hAnsi="Times New Roman"/>
+          <w:iCs/>
+          <w:sz w:val="20"/>
+          <w:szCs w:val="18"/>
+        </w:rPr>
+        <w:t>select</w:t>
+      </w:r>
+      <w:r>
+        <w:rPr>
+          <w:rFonts w:ascii="Times New Roman" w:hAnsi="Times New Roman"/>
+          <w:iCs/>
+          <w:sz w:val="20"/>
+          <w:szCs w:val="18"/>
+        </w:rPr>
+        <w:t xml:space="preserve"> the data based on which </w:t>
+      </w:r>
+      <w:r>
+        <w:rPr>
+          <w:rFonts w:ascii="Times New Roman" w:hAnsi="Times New Roman"/>
+          <w:iCs/>
+          <w:sz w:val="20"/>
+          <w:szCs w:val="18"/>
+        </w:rPr>
+        <w:t>they</w:t>
+      </w:r>
+      <w:r>
+        <w:rPr>
+          <w:rFonts w:ascii="Times New Roman" w:hAnsi="Times New Roman"/>
+          <w:iCs/>
+          <w:sz w:val="20"/>
+          <w:szCs w:val="18"/>
+        </w:rPr>
+        <w:t xml:space="preserve"> want to create the reports</w:t>
+      </w:r>
+    </w:p>
+    <w:p>
+      <w:pPr>
+        <w:spacing w:after="0" w:line="240" w:lineRule="auto"/>
+        <w:ind w:firstLine="360"/>
+        <w:rPr>
+          <w:rFonts w:ascii="Times New Roman" w:hAnsi="Times New Roman"/>
+          <w:iCs/>
+          <w:sz w:val="20"/>
+          <w:szCs w:val="18"/>
+        </w:rPr>
+      </w:pPr>
+      <w:r>
+        <w:rPr>
+          <w:rFonts w:ascii="Times New Roman" w:hAnsi="Times New Roman"/>
+          <w:iCs/>
+          <w:sz w:val="20"/>
+          <w:szCs w:val="18"/>
+        </w:rPr>
+        <w:t>2</w:t>
+      </w:r>
+      <w:r>
+        <w:rPr>
+          <w:rFonts w:ascii="Times New Roman" w:hAnsi="Times New Roman"/>
+          <w:iCs/>
+          <w:sz w:val="20"/>
+          <w:szCs w:val="18"/>
+        </w:rPr>
+        <w:t>. The admin</w:t>
+      </w:r>
+      <w:r>
+        <w:rPr>
+          <w:rFonts w:ascii="Times New Roman" w:hAnsi="Times New Roman"/>
+          <w:iCs/>
+          <w:sz w:val="20"/>
+          <w:szCs w:val="18"/>
+        </w:rPr>
+        <w:t>istrator</w:t>
+      </w:r>
+      <w:r>
+        <w:rPr>
+          <w:rFonts w:ascii="Times New Roman" w:hAnsi="Times New Roman"/>
+          <w:iCs/>
+          <w:sz w:val="20"/>
+          <w:szCs w:val="18"/>
+        </w:rPr>
+        <w:t xml:space="preserve"> presses the “Generate report” button</w:t>
+      </w:r>
+    </w:p>
+    <w:p>
+      <w:pPr>
+        <w:spacing w:after="0" w:line="240" w:lineRule="auto"/>
+        <w:ind w:firstLine="360"/>
+        <w:rPr>
+          <w:rFonts w:ascii="Times New Roman" w:hAnsi="Times New Roman"/>
+          <w:iCs/>
+          <w:sz w:val="20"/>
+          <w:szCs w:val="18"/>
+        </w:rPr>
+      </w:pPr>
+      <w:r>
+        <w:rPr>
+          <w:rFonts w:ascii="Times New Roman" w:hAnsi="Times New Roman"/>
+          <w:iCs/>
+          <w:sz w:val="20"/>
+          <w:szCs w:val="18"/>
+        </w:rPr>
+        <w:t>3. A report is generated</w:t>
+      </w:r>
+    </w:p>
+    <w:p>
+      <w:pPr>
+        <w:spacing w:after="0" w:line="240" w:lineRule="auto"/>
+        <w:ind w:firstLine="360"/>
+        <w:rPr>
+          <w:rFonts w:ascii="Times New Roman" w:hAnsi="Times New Roman"/>
+          <w:iCs/>
+          <w:sz w:val="20"/>
+          <w:szCs w:val="18"/>
+        </w:rPr>
+      </w:pPr>
+    </w:p>
+    <w:p>
+      <w:pPr>
+        <w:spacing w:after="0" w:line="240" w:lineRule="auto"/>
+        <w:ind w:firstLine="360"/>
+        <w:rPr>
+          <w:rFonts w:ascii="Times New Roman" w:hAnsi="Times New Roman"/>
+          <w:iCs/>
+          <w:sz w:val="20"/>
+          <w:szCs w:val="18"/>
+        </w:rPr>
+      </w:pPr>
+      <w:r>
+        <w:rPr>
+          <w:rFonts w:ascii="Times New Roman" w:hAnsi="Times New Roman"/>
+          <w:b/>
+          <w:bCs/>
+          <w:iCs/>
+          <w:sz w:val="20"/>
+          <w:szCs w:val="18"/>
+        </w:rPr>
+        <w:t>Use Case</w:t>
+      </w:r>
+      <w:r>
+        <w:rPr>
+          <w:rFonts w:ascii="Times New Roman" w:hAnsi="Times New Roman"/>
+          <w:iCs/>
+          <w:sz w:val="20"/>
+          <w:szCs w:val="18"/>
+        </w:rPr>
+        <w:t xml:space="preserve">: </w:t>
+      </w:r>
+      <w:r>
+        <w:rPr>
+          <w:rFonts w:ascii="Times New Roman" w:hAnsi="Times New Roman"/>
+          <w:iCs/>
+          <w:sz w:val="20"/>
+          <w:szCs w:val="18"/>
+        </w:rPr>
+        <w:t>receive alerts</w:t>
+      </w:r>
+      <w:r>
+        <w:rPr>
+          <w:rFonts w:ascii="Times New Roman" w:hAnsi="Times New Roman"/>
+          <w:iCs/>
+          <w:sz w:val="20"/>
+          <w:szCs w:val="18"/>
+        </w:rPr>
+        <w:t xml:space="preserve"> </w:t>
+      </w:r>
+    </w:p>
+    <w:p>
+      <w:pPr>
+        <w:spacing w:after="0" w:line="240" w:lineRule="auto"/>
+        <w:ind w:firstLine="360"/>
+        <w:rPr>
+          <w:rFonts w:ascii="Times New Roman" w:hAnsi="Times New Roman"/>
+          <w:iCs/>
+          <w:sz w:val="20"/>
+          <w:szCs w:val="18"/>
+        </w:rPr>
+      </w:pPr>
+      <w:r>
+        <w:rPr>
+          <w:rFonts w:ascii="Times New Roman" w:hAnsi="Times New Roman"/>
+          <w:b/>
+          <w:bCs/>
+          <w:iCs/>
+          <w:sz w:val="20"/>
+          <w:szCs w:val="18"/>
+        </w:rPr>
+        <w:t>Primary Actor</w:t>
+      </w:r>
+      <w:r>
+        <w:rPr>
+          <w:rFonts w:ascii="Times New Roman" w:hAnsi="Times New Roman"/>
+          <w:iCs/>
+          <w:sz w:val="20"/>
+          <w:szCs w:val="18"/>
+        </w:rPr>
+        <w:t xml:space="preserve">: </w:t>
+      </w:r>
+      <w:r>
+        <w:rPr>
+          <w:rFonts w:ascii="Times New Roman" w:hAnsi="Times New Roman"/>
+          <w:iCs/>
+          <w:sz w:val="20"/>
+          <w:szCs w:val="18"/>
+        </w:rPr>
+        <w:t>administrator</w:t>
+      </w:r>
+    </w:p>
+    <w:p>
+      <w:pPr>
+        <w:spacing w:after="0" w:line="240" w:lineRule="auto"/>
+        <w:ind w:firstLine="360"/>
+        <w:rPr>
+          <w:rFonts w:ascii="Times New Roman" w:hAnsi="Times New Roman"/>
+          <w:iCs/>
+          <w:sz w:val="20"/>
+          <w:szCs w:val="18"/>
+        </w:rPr>
+      </w:pPr>
+      <w:r>
+        <w:rPr>
+          <w:rFonts w:ascii="Times New Roman" w:hAnsi="Times New Roman"/>
+          <w:b/>
+          <w:bCs/>
+          <w:iCs/>
+          <w:sz w:val="20"/>
+          <w:szCs w:val="18"/>
+        </w:rPr>
+        <w:t>Main Success Scenario</w:t>
+      </w:r>
+      <w:r>
+        <w:rPr>
+          <w:rFonts w:ascii="Times New Roman" w:hAnsi="Times New Roman"/>
+          <w:iCs/>
+          <w:sz w:val="20"/>
+          <w:szCs w:val="18"/>
+        </w:rPr>
+        <w:t xml:space="preserve">: </w:t>
+      </w:r>
+    </w:p>
+    <w:p>
+      <w:pPr>
+        <w:spacing w:after="0" w:line="240" w:lineRule="auto"/>
+        <w:ind w:firstLine="360"/>
+        <w:rPr>
+          <w:rFonts w:ascii="Times New Roman" w:hAnsi="Times New Roman"/>
+          <w:iCs/>
+          <w:sz w:val="20"/>
+          <w:szCs w:val="18"/>
+        </w:rPr>
+      </w:pPr>
+      <w:r>
+        <w:rPr>
+          <w:rFonts w:ascii="Times New Roman" w:hAnsi="Times New Roman"/>
+          <w:iCs/>
+          <w:sz w:val="20"/>
+          <w:szCs w:val="18"/>
+        </w:rPr>
+        <w:t>1. Th</w:t>
+      </w:r>
+      <w:r>
+        <w:rPr>
+          <w:rFonts w:ascii="Times New Roman" w:hAnsi="Times New Roman"/>
+          <w:iCs/>
+          <w:sz w:val="20"/>
+          <w:szCs w:val="18"/>
+        </w:rPr>
+        <w:t>e application senses unusual behaviour which requires further action from administrator</w:t>
+      </w:r>
+    </w:p>
+    <w:p>
+      <w:pPr>
+        <w:spacing w:after="0" w:line="240" w:lineRule="auto"/>
+        <w:ind w:firstLine="360"/>
+        <w:rPr>
+          <w:rFonts w:ascii="Times New Roman" w:hAnsi="Times New Roman"/>
+          <w:iCs/>
+          <w:sz w:val="20"/>
+          <w:szCs w:val="18"/>
+        </w:rPr>
+      </w:pPr>
+      <w:r>
+        <w:rPr>
+          <w:rFonts w:ascii="Times New Roman" w:hAnsi="Times New Roman"/>
+          <w:iCs/>
+          <w:sz w:val="20"/>
+          <w:szCs w:val="18"/>
+        </w:rPr>
+        <w:t xml:space="preserve">2. The </w:t>
+      </w:r>
+      <w:r>
+        <w:rPr>
+          <w:rFonts w:ascii="Times New Roman" w:hAnsi="Times New Roman"/>
+          <w:iCs/>
+          <w:sz w:val="20"/>
+          <w:szCs w:val="18"/>
+        </w:rPr>
+        <w:t>application displays an alert message informing the administrator about some specified faults</w:t>
+      </w:r>
+    </w:p>
+    <w:p>
+      <w:pPr>
+        <w:spacing w:after="0" w:line="240" w:lineRule="auto"/>
+        <w:ind w:firstLine="360"/>
+        <w:rPr>
+          <w:rFonts w:ascii="Times New Roman" w:hAnsi="Times New Roman"/>
+          <w:iCs/>
+          <w:sz w:val="20"/>
+          <w:szCs w:val="18"/>
+        </w:rPr>
+      </w:pPr>
+      <w:r>
+        <w:rPr>
+          <w:rFonts w:ascii="Times New Roman" w:hAnsi="Times New Roman"/>
+          <w:iCs/>
+          <w:sz w:val="20"/>
+          <w:szCs w:val="18"/>
+        </w:rPr>
+        <w:t>3. The administrator reads the alert</w:t>
+      </w:r>
+    </w:p>
+    <w:p>
+      <w:pPr>
+        <w:spacing w:after="0" w:line="240" w:lineRule="auto"/>
+        <w:ind w:firstLine="360"/>
+        <w:rPr>
+          <w:rFonts w:ascii="Times New Roman" w:hAnsi="Times New Roman"/>
+          <w:iCs/>
+          <w:sz w:val="20"/>
+          <w:szCs w:val="18"/>
+        </w:rPr>
+      </w:pPr>
+    </w:p>
+    <w:p>
+      <w:pPr>
+        <w:spacing w:after="0" w:line="240" w:lineRule="auto"/>
+        <w:ind w:firstLine="360"/>
+        <w:rPr>
+          <w:rFonts w:ascii="Times New Roman" w:hAnsi="Times New Roman"/>
+          <w:iCs/>
+          <w:sz w:val="20"/>
+          <w:szCs w:val="18"/>
+        </w:rPr>
+      </w:pPr>
+      <w:r>
+        <w:rPr>
+          <w:rFonts w:ascii="Times New Roman" w:hAnsi="Times New Roman"/>
+          <w:b/>
+          <w:bCs/>
+          <w:iCs/>
+          <w:sz w:val="20"/>
+          <w:szCs w:val="18"/>
+        </w:rPr>
+        <w:t>Use Case</w:t>
+      </w:r>
+      <w:r>
+        <w:rPr>
+          <w:rFonts w:ascii="Times New Roman" w:hAnsi="Times New Roman"/>
+          <w:iCs/>
+          <w:sz w:val="20"/>
+          <w:szCs w:val="18"/>
+        </w:rPr>
+        <w:t xml:space="preserve">: </w:t>
+      </w:r>
+      <w:r>
+        <w:rPr>
+          <w:rFonts w:ascii="Times New Roman" w:hAnsi="Times New Roman"/>
+          <w:iCs/>
+          <w:sz w:val="20"/>
+          <w:szCs w:val="18"/>
+        </w:rPr>
+        <w:t>reset the system</w:t>
+      </w:r>
+    </w:p>
+    <w:p>
+      <w:pPr>
+        <w:spacing w:after="0" w:line="240" w:lineRule="auto"/>
+        <w:ind w:firstLine="360"/>
+        <w:rPr>
+          <w:rFonts w:ascii="Times New Roman" w:hAnsi="Times New Roman"/>
+          <w:iCs/>
+          <w:sz w:val="20"/>
+          <w:szCs w:val="18"/>
+        </w:rPr>
+      </w:pPr>
+      <w:r>
+        <w:rPr>
+          <w:rFonts w:ascii="Times New Roman" w:hAnsi="Times New Roman"/>
+          <w:b/>
+          <w:bCs/>
+          <w:iCs/>
+          <w:sz w:val="20"/>
+          <w:szCs w:val="18"/>
+        </w:rPr>
+        <w:t>Primary Actor</w:t>
+      </w:r>
+      <w:r>
+        <w:rPr>
+          <w:rFonts w:ascii="Times New Roman" w:hAnsi="Times New Roman"/>
+          <w:iCs/>
+          <w:sz w:val="20"/>
+          <w:szCs w:val="18"/>
+        </w:rPr>
+        <w:t xml:space="preserve">: </w:t>
+      </w:r>
+      <w:r>
+        <w:rPr>
+          <w:rFonts w:ascii="Times New Roman" w:hAnsi="Times New Roman"/>
+          <w:iCs/>
+          <w:sz w:val="20"/>
+          <w:szCs w:val="18"/>
+        </w:rPr>
+        <w:t>administrator</w:t>
+      </w:r>
+    </w:p>
+    <w:p>
+      <w:pPr>
+        <w:spacing w:after="0" w:line="240" w:lineRule="auto"/>
+        <w:ind w:firstLine="360"/>
+        <w:rPr>
+          <w:rFonts w:ascii="Times New Roman" w:hAnsi="Times New Roman"/>
+          <w:iCs/>
+          <w:sz w:val="20"/>
+          <w:szCs w:val="18"/>
+        </w:rPr>
+      </w:pPr>
+      <w:r>
+        <w:rPr>
+          <w:rFonts w:ascii="Times New Roman" w:hAnsi="Times New Roman"/>
+          <w:b/>
+          <w:bCs/>
+          <w:iCs/>
+          <w:sz w:val="20"/>
+          <w:szCs w:val="18"/>
+        </w:rPr>
+        <w:t>Main Success Scenario</w:t>
+      </w:r>
+      <w:r>
+        <w:rPr>
+          <w:rFonts w:ascii="Times New Roman" w:hAnsi="Times New Roman"/>
+          <w:iCs/>
+          <w:sz w:val="20"/>
+          <w:szCs w:val="18"/>
+        </w:rPr>
+        <w:t xml:space="preserve">: </w:t>
+      </w:r>
+    </w:p>
+    <w:p>
+      <w:pPr>
+        <w:spacing w:after="0" w:line="240" w:lineRule="auto"/>
+        <w:ind w:firstLine="360"/>
+        <w:rPr>
+          <w:rFonts w:ascii="Times New Roman" w:hAnsi="Times New Roman"/>
+          <w:iCs/>
+          <w:sz w:val="20"/>
+          <w:szCs w:val="18"/>
+        </w:rPr>
+      </w:pPr>
+      <w:r>
+        <w:rPr>
+          <w:rFonts w:ascii="Times New Roman" w:hAnsi="Times New Roman"/>
+          <w:iCs/>
+          <w:sz w:val="20"/>
+          <w:szCs w:val="18"/>
+        </w:rPr>
+        <w:t>1. The admin</w:t>
+      </w:r>
+      <w:r>
+        <w:rPr>
+          <w:rFonts w:ascii="Times New Roman" w:hAnsi="Times New Roman"/>
+          <w:iCs/>
+          <w:sz w:val="20"/>
+          <w:szCs w:val="18"/>
+        </w:rPr>
+        <w:t>istrator should press the “Reset” button</w:t>
+      </w:r>
+    </w:p>
+    <w:p>
+      <w:pPr>
+        <w:spacing w:after="0" w:line="240" w:lineRule="auto"/>
+        <w:ind w:firstLine="360"/>
+        <w:rPr>
+          <w:rFonts w:ascii="Times New Roman" w:hAnsi="Times New Roman"/>
+          <w:iCs/>
+          <w:sz w:val="20"/>
+          <w:szCs w:val="18"/>
+        </w:rPr>
+      </w:pPr>
+      <w:r>
+        <w:rPr>
+          <w:rFonts w:ascii="Times New Roman" w:hAnsi="Times New Roman"/>
+          <w:iCs/>
+          <w:sz w:val="20"/>
+          <w:szCs w:val="18"/>
+        </w:rPr>
+        <w:t xml:space="preserve">2. The </w:t>
+      </w:r>
+      <w:r>
+        <w:rPr>
+          <w:rFonts w:ascii="Times New Roman" w:hAnsi="Times New Roman"/>
+          <w:iCs/>
+          <w:sz w:val="20"/>
+          <w:szCs w:val="18"/>
+        </w:rPr>
+        <w:t>application returns to an initial phase</w:t>
+      </w:r>
+    </w:p>
+    <w:p>
+      <w:pPr>
+        <w:spacing w:after="0" w:line="240" w:lineRule="auto"/>
+        <w:ind w:firstLine="360"/>
+        <w:rPr>
+          <w:rFonts w:ascii="Times New Roman" w:hAnsi="Times New Roman"/>
+          <w:iCs/>
+          <w:sz w:val="20"/>
+          <w:szCs w:val="18"/>
+        </w:rPr>
+      </w:pPr>
+    </w:p>
+    <w:p>
+      <w:pPr>
+        <w:spacing w:after="0"/>
+        <w:ind w:right="386"/>
+        <w:rPr>
+          <w:rFonts w:ascii="Times New Roman" w:hAnsi="Times New Roman" w:cs="Times New Roman"/>
+          <w:sz w:val="28"/>
+          <w:szCs w:val="28"/>
+        </w:rPr>
+      </w:pPr>
+    </w:p>
+    <w:p>
+      <w:pPr>
         <w:pStyle w:val="Heading2"/>
         <w:rPr>
           <w:lang w:val="hu-HU"/>
         </w:rPr>
       </w:pPr>
+      <w:bookmarkStart w:id="9" w:name="_Toc116589005"/>
       <w:r>
         <w:rPr>
           <w:lang w:val="hu-HU"/>
         </w:rPr>
         <w:t>4.2 Control System Diagram</w:t>
       </w:r>
+      <w:bookmarkEnd w:id="9"/>
     </w:p>
     <w:p>
       <w:pPr>
@@ -1795,12 +4294,14 @@
           <w:lang w:val="hu-HU"/>
         </w:rPr>
       </w:pPr>
+      <w:bookmarkStart w:id="10" w:name="_Toc116589006"/>
       <w:r>
         <w:rPr>
           <w:lang w:val="hu-HU"/>
         </w:rPr>
         <w:t>4.3 Finite State Machine</w:t>
       </w:r>
+      <w:bookmarkEnd w:id="10"/>
     </w:p>
     <w:p>
       <w:pPr>
@@ -1809,12 +4310,14 @@
           <w:lang w:val="hu-HU"/>
         </w:rPr>
       </w:pPr>
+      <w:bookmarkStart w:id="11" w:name="_Toc116589007"/>
       <w:r>
         <w:rPr>
           <w:lang w:val="hu-HU"/>
         </w:rPr>
         <w:t>4.4 Block Diagram</w:t>
       </w:r>
+      <w:bookmarkEnd w:id="11"/>
     </w:p>
     <w:p>
       <w:pPr>
@@ -1823,12 +4326,14 @@
           <w:lang w:val="hu-HU"/>
         </w:rPr>
       </w:pPr>
+      <w:bookmarkStart w:id="12" w:name="_Toc116589008"/>
       <w:r>
         <w:rPr>
           <w:lang w:val="hu-HU"/>
         </w:rPr>
         <w:t>5.1 References</w:t>
       </w:r>
+      <w:bookmarkEnd w:id="12"/>
     </w:p>
     <w:p>
       <w:pPr>

</xml_diff>

<commit_message>
I numbered the Use-cases
</commit_message>
<xml_diff>
--- a/Documentation.docx
+++ b/Documentation.docx
@@ -183,31 +183,13 @@
           <w:lang w:val="hu-HU"/>
         </w:rPr>
       </w:pPr>
-      <w:proofErr w:type="spellStart"/>
       <w:r>
         <w:rPr>
           <w:rFonts w:ascii="Times New Roman" w:hAnsi="Times New Roman" w:cs="Times New Roman"/>
           <w:lang w:val="en-US"/>
         </w:rPr>
-        <w:t>Varga</w:t>
-      </w:r>
-      <w:proofErr w:type="spellEnd"/>
-      <w:r>
-        <w:rPr>
-          <w:rFonts w:ascii="Times New Roman" w:hAnsi="Times New Roman" w:cs="Times New Roman"/>
-          <w:lang w:val="en-US"/>
-        </w:rPr>
-        <w:t xml:space="preserve"> </w:t>
-      </w:r>
-      <w:proofErr w:type="spellStart"/>
-      <w:r>
-        <w:rPr>
-          <w:rFonts w:ascii="Times New Roman" w:hAnsi="Times New Roman" w:cs="Times New Roman"/>
-          <w:lang w:val="en-US"/>
-        </w:rPr>
-        <w:t>Zolt</w:t>
-      </w:r>
-      <w:proofErr w:type="spellEnd"/>
+        <w:t>Varga Zolt</w:t>
+      </w:r>
       <w:r>
         <w:rPr>
           <w:rFonts w:ascii="Times New Roman" w:hAnsi="Times New Roman" w:cs="Times New Roman"/>
@@ -2905,7 +2887,25 @@
           <w:sz w:val="24"/>
           <w:szCs w:val="24"/>
         </w:rPr>
-        <w:t>If the pH level is above 6.5 it will decrease it to 6.</w:t>
+        <w:t xml:space="preserve">If the pH level is above 6.5 it will </w:t>
+      </w:r>
+      <w:proofErr w:type="gramStart"/>
+      <w:r>
+        <w:rPr>
+          <w:rFonts w:ascii="Times New Roman" w:hAnsi="Times New Roman" w:cs="Times New Roman"/>
+          <w:sz w:val="24"/>
+          <w:szCs w:val="24"/>
+        </w:rPr>
+        <w:t>decrease</w:t>
+      </w:r>
+      <w:proofErr w:type="gramEnd"/>
+      <w:r>
+        <w:rPr>
+          <w:rFonts w:ascii="Times New Roman" w:hAnsi="Times New Roman" w:cs="Times New Roman"/>
+          <w:sz w:val="24"/>
+          <w:szCs w:val="24"/>
+        </w:rPr>
+        <w:t xml:space="preserve"> it to 6.</w:t>
       </w:r>
     </w:p>
     <w:p>
@@ -2976,6 +2976,7 @@
         </w:rPr>
         <w:t xml:space="preserve">If the EC level is above 1.2mS it will </w:t>
       </w:r>
+      <w:proofErr w:type="gramStart"/>
       <w:r>
         <w:rPr>
           <w:rFonts w:ascii="Times New Roman" w:hAnsi="Times New Roman" w:cs="Times New Roman"/>
@@ -2990,7 +2991,16 @@
           <w:sz w:val="24"/>
           <w:szCs w:val="24"/>
         </w:rPr>
-        <w:t>crease it to 1.0mS.</w:t>
+        <w:t>crease</w:t>
+      </w:r>
+      <w:proofErr w:type="gramEnd"/>
+      <w:r>
+        <w:rPr>
+          <w:rFonts w:ascii="Times New Roman" w:hAnsi="Times New Roman" w:cs="Times New Roman"/>
+          <w:sz w:val="24"/>
+          <w:szCs w:val="24"/>
+        </w:rPr>
+        <w:t xml:space="preserve"> it to 1.0mS.</w:t>
       </w:r>
     </w:p>
     <w:p>
@@ -3029,7 +3039,25 @@
           <w:sz w:val="24"/>
           <w:szCs w:val="24"/>
         </w:rPr>
-        <w:t xml:space="preserve"> solve an issue it will alert the administrator.</w:t>
+        <w:t xml:space="preserve"> solve an </w:t>
+      </w:r>
+      <w:proofErr w:type="gramStart"/>
+      <w:r>
+        <w:rPr>
+          <w:rFonts w:ascii="Times New Roman" w:hAnsi="Times New Roman" w:cs="Times New Roman"/>
+          <w:sz w:val="24"/>
+          <w:szCs w:val="24"/>
+        </w:rPr>
+        <w:t>issue</w:t>
+      </w:r>
+      <w:proofErr w:type="gramEnd"/>
+      <w:r>
+        <w:rPr>
+          <w:rFonts w:ascii="Times New Roman" w:hAnsi="Times New Roman" w:cs="Times New Roman"/>
+          <w:sz w:val="24"/>
+          <w:szCs w:val="24"/>
+        </w:rPr>
+        <w:t xml:space="preserve"> it will alert the administrator.</w:t>
       </w:r>
     </w:p>
     <w:p>
@@ -3443,6 +3471,15 @@
       <w:r>
         <w:rPr>
           <w:rFonts w:ascii="Times New Roman" w:hAnsi="Times New Roman"/>
+          <w:b/>
+          <w:bCs/>
+          <w:iCs/>
+        </w:rPr>
+        <w:t xml:space="preserve"> 1</w:t>
+      </w:r>
+      <w:r>
+        <w:rPr>
+          <w:rFonts w:ascii="Times New Roman" w:hAnsi="Times New Roman"/>
           <w:iCs/>
         </w:rPr>
         <w:t xml:space="preserve">: initialize the system parameters </w:t>
@@ -3806,6 +3843,15 @@
       <w:r>
         <w:rPr>
           <w:rFonts w:ascii="Times New Roman" w:hAnsi="Times New Roman"/>
+          <w:b/>
+          <w:bCs/>
+          <w:iCs/>
+        </w:rPr>
+        <w:t xml:space="preserve"> 2</w:t>
+      </w:r>
+      <w:r>
+        <w:rPr>
+          <w:rFonts w:ascii="Times New Roman" w:hAnsi="Times New Roman"/>
           <w:iCs/>
         </w:rPr>
         <w:t xml:space="preserve">: adjust the system parameters </w:t>
@@ -4121,6 +4167,15 @@
       <w:r>
         <w:rPr>
           <w:rFonts w:ascii="Times New Roman" w:hAnsi="Times New Roman"/>
+          <w:b/>
+          <w:bCs/>
+          <w:iCs/>
+        </w:rPr>
+        <w:t xml:space="preserve"> 3</w:t>
+      </w:r>
+      <w:r>
+        <w:rPr>
+          <w:rFonts w:ascii="Times New Roman" w:hAnsi="Times New Roman"/>
           <w:iCs/>
         </w:rPr>
         <w:t xml:space="preserve">: get live status report </w:t>
@@ -4274,6 +4329,15 @@
       <w:r>
         <w:rPr>
           <w:rFonts w:ascii="Times New Roman" w:hAnsi="Times New Roman"/>
+          <w:b/>
+          <w:bCs/>
+          <w:iCs/>
+        </w:rPr>
+        <w:t xml:space="preserve"> 4</w:t>
+      </w:r>
+      <w:r>
+        <w:rPr>
+          <w:rFonts w:ascii="Times New Roman" w:hAnsi="Times New Roman"/>
           <w:iCs/>
         </w:rPr>
         <w:t xml:space="preserve">: receive alerts </w:t>
@@ -4409,6 +4473,15 @@
           <w:iCs/>
         </w:rPr>
         <w:t>Use Case</w:t>
+      </w:r>
+      <w:r>
+        <w:rPr>
+          <w:rFonts w:ascii="Times New Roman" w:hAnsi="Times New Roman"/>
+          <w:b/>
+          <w:bCs/>
+          <w:iCs/>
+        </w:rPr>
+        <w:t xml:space="preserve"> 5</w:t>
       </w:r>
       <w:r>
         <w:rPr>
@@ -4693,21 +4766,7 @@
           <w:rFonts w:ascii="Times New Roman" w:hAnsi="Times New Roman" w:cs="Times New Roman"/>
           <w:lang w:val="hu-HU"/>
         </w:rPr>
-        <w:t>[</w:t>
-      </w:r>
-      <w:r>
-        <w:rPr>
-          <w:rFonts w:ascii="Times New Roman" w:hAnsi="Times New Roman" w:cs="Times New Roman"/>
-          <w:lang w:val="hu-HU"/>
-        </w:rPr>
-        <w:t>https://ledin.com/control-systems-basics/</w:t>
-      </w:r>
-      <w:r>
-        <w:rPr>
-          <w:rFonts w:ascii="Times New Roman" w:hAnsi="Times New Roman" w:cs="Times New Roman"/>
-          <w:lang w:val="hu-HU"/>
-        </w:rPr>
-        <w:t>]</w:t>
+        <w:t>[https://ledin.com/control-systems-basics/]</w:t>
       </w:r>
     </w:p>
     <w:p>

</xml_diff>